<commit_message>
Begun section on wavelets
</commit_message>
<xml_diff>
--- a/devdocs/LiteratureReview.docx
+++ b/devdocs/LiteratureReview.docx
@@ -148,8 +148,6 @@
       <w:r>
         <w:t>n</w:t>
       </w:r>
-      <w:bookmarkStart w:id="0" w:name="_GoBack"/>
-      <w:bookmarkEnd w:id="0"/>
       <w:r>
         <w:t xml:space="preserve"> </w:t>
       </w:r>
@@ -542,13 +540,8 @@
         <w:t xml:space="preserve">animal vocalizations into meaningful biologically relevant categories. Used ‘known’ data from </w:t>
       </w:r>
       <w:r>
-        <w:t xml:space="preserve">bottlenose dolphins and orca whales. The data was categorized by and agreed upon by </w:t>
-      </w:r>
-      <w:proofErr w:type="gramStart"/>
-      <w:r>
-        <w:t>humans</w:t>
-      </w:r>
-      <w:proofErr w:type="gramEnd"/>
+        <w:t>bottlenose dolphins and orca whales. The data was categorized by and agreed upon by humans</w:t>
+      </w:r>
       <w:r>
         <w:t xml:space="preserve"> specialists. Algorithm only referenced and not provided in paper. Used </w:t>
       </w:r>
@@ -642,7 +635,531 @@
         <w:t>Supports the use of octave filters</w:t>
       </w:r>
     </w:p>
+    <w:p>
+      <w:pPr>
+        <w:rPr>
+          <w:b/>
+          <w:u w:val="single"/>
+        </w:rPr>
+      </w:pPr>
+      <w:r>
+        <w:rPr>
+          <w:b/>
+          <w:u w:val="single"/>
+        </w:rPr>
+        <w:t>Wavelets</w:t>
+      </w:r>
+    </w:p>
+    <w:p>
+      <w:pPr>
+        <w:rPr>
+          <w:i/>
+        </w:rPr>
+      </w:pPr>
+      <w:r>
+        <w:rPr>
+          <w:i/>
+        </w:rPr>
+        <w:t xml:space="preserve">Still very much scratch work. </w:t>
+      </w:r>
+      <w:bookmarkStart w:id="0" w:name="_GoBack"/>
+      <w:bookmarkEnd w:id="0"/>
+    </w:p>
+    <w:p>
+      <w:r>
+        <w:lastRenderedPageBreak/>
+        <w:t xml:space="preserve">It is well-known that Fourier and other spectral analyses are cornerstone to signal processing. The Fourier Transform, for example, decomposes a signal into a set of sine and cosine basis functions of different frequencies, thereby transforming a given signal into a corresponding frequency domain representation. Feature extraction can thusly be deployed by analyzing key characteristics – such as ‘spectral’ energy in various passbands or FFT coefficients at important frequencies. </w:t>
+      </w:r>
+    </w:p>
     <w:p/>
+    <w:p>
+      <w:r>
+        <w:t xml:space="preserve">However, signal classification techniques using feature extraction via the Fourier Transform pose one limitation: the time-axis is ignored. Namely, using solely Fourier techniques on the entire signal prevent a full comprehensive analysis of signals such as audio, where time is a crucial factor – we seek to examine “where” and “when” important spectral coefficients emerge. This notion is the </w:t>
+      </w:r>
+      <w:proofErr w:type="spellStart"/>
+      <w:r>
+        <w:t>uncertainity</w:t>
+      </w:r>
+      <w:proofErr w:type="spellEnd"/>
+      <w:r>
+        <w:t xml:space="preserve"> principle in signal processing: the cost of higher resolution in time domain is lower resolution in the frequency domain, and vice versa </w:t>
+      </w:r>
+    </w:p>
+    <w:p/>
+    <w:p>
+      <w:r>
+        <w:t xml:space="preserve">A solution to the joint time-frequency analysis problem has been the Short-Term Fourier Transform (STFT), which injects a sliding window function into the main equation of the Discrete Fourier Transform. However, the STFT resultantly creates uniformity in the time vs. frequency “plane.” This can be disadvantageous in certain applications, especially audio signal processing and human acoustics, where frequencies of interest lie on an octave/dyadic “logarithmic” scale. </w:t>
+      </w:r>
+    </w:p>
+    <w:p/>
+    <w:p>
+      <w:r>
+        <w:t xml:space="preserve">A more modern approach to the joint time-frequency problem has been the Wavelet Transform. </w:t>
+      </w:r>
+    </w:p>
+    <w:p/>
+    <w:p/>
+    <w:p>
+      <w:r>
+        <w:t xml:space="preserve">The Discrete Wavelet Transform (DWT) and Discrete Wavelet Packet Transform (DWPT) have been </w:t>
+      </w:r>
+    </w:p>
+    <w:p>
+      <w:r>
+        <w:t xml:space="preserve">The following features are used in our system: </w:t>
+      </w:r>
+    </w:p>
+    <w:p>
+      <w:pPr>
+        <w:numPr>
+          <w:ilvl w:val="0"/>
+          <w:numId w:val="4"/>
+        </w:numPr>
+        <w:rPr>
+          <w:rFonts w:hint="eastAsia"/>
+        </w:rPr>
+      </w:pPr>
+      <w:r>
+        <w:t xml:space="preserve">The mean of the absolute value of the coefficients in each </w:t>
+      </w:r>
+      <w:proofErr w:type="spellStart"/>
+      <w:r>
+        <w:t>subband</w:t>
+      </w:r>
+      <w:proofErr w:type="spellEnd"/>
+      <w:r>
+        <w:t xml:space="preserve">. These features provide information about the frequency </w:t>
+      </w:r>
+      <w:r>
+        <w:rPr>
+          <w:rFonts w:ascii="MS Gothic" w:eastAsia="MS Gothic" w:hAnsi="MS Gothic" w:cs="MS Gothic" w:hint="eastAsia"/>
+        </w:rPr>
+        <w:t> +</w:t>
+      </w:r>
+      <w:r>
+        <w:t xml:space="preserve">distribution of the audio signal. </w:t>
+      </w:r>
+      <w:r>
+        <w:rPr>
+          <w:rFonts w:ascii="MS Gothic" w:eastAsia="MS Gothic" w:hAnsi="MS Gothic" w:cs="MS Gothic" w:hint="eastAsia"/>
+        </w:rPr>
+        <w:t> +</w:t>
+      </w:r>
+    </w:p>
+    <w:p>
+      <w:pPr>
+        <w:numPr>
+          <w:ilvl w:val="0"/>
+          <w:numId w:val="4"/>
+        </w:numPr>
+        <w:rPr>
+          <w:rFonts w:hint="eastAsia"/>
+        </w:rPr>
+      </w:pPr>
+      <w:r>
+        <w:t xml:space="preserve">The standard deviation of the coefficients in </w:t>
+      </w:r>
+      <w:r>
+        <w:rPr>
+          <w:rFonts w:ascii="MS Gothic" w:eastAsia="MS Gothic" w:hAnsi="MS Gothic" w:cs="MS Gothic" w:hint="eastAsia"/>
+        </w:rPr>
+        <w:t> +</w:t>
+      </w:r>
+    </w:p>
+    <w:p>
+      <w:r>
+        <w:t xml:space="preserve">each </w:t>
+      </w:r>
+      <w:proofErr w:type="spellStart"/>
+      <w:r>
+        <w:t>subband</w:t>
+      </w:r>
+      <w:proofErr w:type="spellEnd"/>
+      <w:r>
+        <w:t xml:space="preserve">. These features provide information about the amount of change of the frequency distribution </w:t>
+      </w:r>
+    </w:p>
+    <w:p>
+      <w:r>
+        <w:rPr>
+          <w:rFonts w:hint="eastAsia"/>
+        </w:rPr>
+        <w:t xml:space="preserve">ï </w:t>
+      </w:r>
+      <w:r>
+        <w:t xml:space="preserve">Ratios of the mean values between adjacent </w:t>
+      </w:r>
+      <w:proofErr w:type="spellStart"/>
+      <w:r>
+        <w:t>subbands</w:t>
+      </w:r>
+      <w:proofErr w:type="spellEnd"/>
+      <w:r>
+        <w:t xml:space="preserve">. These features also provide information about the frequency distribution.  (averaging approach across the possible resolutions) </w:t>
+      </w:r>
+    </w:p>
+    <w:p/>
+    <w:p/>
+    <w:p>
+      <w:r>
+        <w:t xml:space="preserve">approximation and lowest detail level, so I suspected that this was overkill. To test this hypothesis, I ran classification experiments using the </w:t>
+      </w:r>
+      <w:proofErr w:type="spellStart"/>
+      <w:r>
+        <w:t>Daubechies</w:t>
+      </w:r>
+      <w:proofErr w:type="spellEnd"/>
+      <w:r>
+        <w:t xml:space="preserve"> wavelet family at various decomposition levels for </w:t>
+      </w:r>
+      <w:r>
+        <w:lastRenderedPageBreak/>
+        <w:t xml:space="preserve">feature extraction. The resulting success rate at each of 8 different levels, averaged across db1 through db8 wavelets, is shown in Figure 5. Unlike the MFCCs, where the success rate was not a smooth function of the number of coefficients, with the wavelet decomposition there is a reasonably smooth increase in success rate as the number decomposition levels increases, up until the highest number of levels, where as expected, the small size of the resulting final band was likely more misleading than helpful. While the highest average success rate occurred at 11 levels, the highest rate for an individual wavelet was the db6 wavelet at 8 levels (71.33%). The db4 wavelet at 8 levels was almost as effective as db6, with 68.67% success. The highest success rate at 11 levels was 69.33%, so even though the average success rate was higher elsewhere, I chose the db4 wavelet with an 8-level decomposition as the ideal balance of computational complexity (filter length and decomposition levels) and success rate. Later comparisons with MFCCs were all performed using this wavelet. </w:t>
+      </w:r>
+    </w:p>
+    <w:p>
+      <w:r>
+        <w:t xml:space="preserve">(Michelle) </w:t>
+      </w:r>
+    </w:p>
+    <w:p/>
+    <w:p>
+      <w:proofErr w:type="spellStart"/>
+      <w:r>
+        <w:t>Matlab</w:t>
+      </w:r>
+      <w:proofErr w:type="spellEnd"/>
+      <w:r>
+        <w:t xml:space="preserve"> – specific decomposition level – spectral energies and</w:t>
+      </w:r>
+    </w:p>
+    <w:p>
+      <w:pPr>
+        <w:rPr>
+          <w:b/>
+          <w:u w:val="single"/>
+        </w:rPr>
+      </w:pPr>
+      <w:r>
+        <w:rPr>
+          <w:b/>
+          <w:u w:val="single"/>
+        </w:rPr>
+        <w:t xml:space="preserve">References to Add: </w:t>
+      </w:r>
+    </w:p>
+    <w:p>
+      <w:pPr>
+        <w:pStyle w:val="ListParagraph"/>
+        <w:numPr>
+          <w:ilvl w:val="0"/>
+          <w:numId w:val="5"/>
+        </w:numPr>
+        <w:spacing w:line="240" w:lineRule="auto"/>
+        <w:rPr>
+          <w:rFonts w:cstheme="minorHAnsi"/>
+        </w:rPr>
+      </w:pPr>
+      <w:r>
+        <w:rPr>
+          <w:rFonts w:cstheme="minorHAnsi"/>
+        </w:rPr>
+        <w:t>Audio Analysis using</w:t>
+      </w:r>
+      <w:r>
+        <w:rPr>
+          <w:rFonts w:cstheme="minorHAnsi"/>
+        </w:rPr>
+        <w:t xml:space="preserve"> the Discrete Wavelet Transform. </w:t>
+      </w:r>
+      <w:r>
+        <w:rPr>
+          <w:rFonts w:cstheme="minorHAnsi"/>
+        </w:rPr>
+        <w:t xml:space="preserve">George </w:t>
+      </w:r>
+      <w:proofErr w:type="spellStart"/>
+      <w:r>
+        <w:rPr>
+          <w:rFonts w:cstheme="minorHAnsi"/>
+        </w:rPr>
+        <w:t>Tza</w:t>
+      </w:r>
+      <w:r>
+        <w:rPr>
+          <w:rFonts w:cstheme="minorHAnsi"/>
+        </w:rPr>
+        <w:t>netakis</w:t>
+      </w:r>
+      <w:proofErr w:type="spellEnd"/>
+      <w:r>
+        <w:rPr>
+          <w:rFonts w:cstheme="minorHAnsi"/>
+        </w:rPr>
+        <w:t xml:space="preserve">, Georg </w:t>
+      </w:r>
+      <w:proofErr w:type="spellStart"/>
+      <w:r>
+        <w:rPr>
+          <w:rFonts w:cstheme="minorHAnsi"/>
+        </w:rPr>
+        <w:t>Essl</w:t>
+      </w:r>
+      <w:proofErr w:type="spellEnd"/>
+      <w:r>
+        <w:rPr>
+          <w:rFonts w:cstheme="minorHAnsi"/>
+        </w:rPr>
+        <w:t>, Perry Cook</w:t>
+      </w:r>
+    </w:p>
+    <w:p>
+      <w:pPr>
+        <w:pStyle w:val="ListParagraph"/>
+        <w:numPr>
+          <w:ilvl w:val="0"/>
+          <w:numId w:val="5"/>
+        </w:numPr>
+        <w:autoSpaceDE w:val="0"/>
+        <w:autoSpaceDN w:val="0"/>
+        <w:adjustRightInd w:val="0"/>
+        <w:spacing w:after="240" w:line="240" w:lineRule="auto"/>
+        <w:rPr>
+          <w:rFonts w:cstheme="minorHAnsi"/>
+          <w:color w:val="000000"/>
+        </w:rPr>
+      </w:pPr>
+      <w:r>
+        <w:rPr>
+          <w:rFonts w:cstheme="minorHAnsi"/>
+          <w:color w:val="000000"/>
+        </w:rPr>
+        <w:t>Classifica</w:t>
+      </w:r>
+      <w:r>
+        <w:rPr>
+          <w:rFonts w:cstheme="minorHAnsi"/>
+          <w:color w:val="000000"/>
+        </w:rPr>
+        <w:t xml:space="preserve">tion of Percussive Sounds Using </w:t>
+      </w:r>
+      <w:r>
+        <w:rPr>
+          <w:rFonts w:cstheme="minorHAnsi"/>
+          <w:color w:val="000000"/>
+        </w:rPr>
+        <w:t xml:space="preserve">Wavelet-Based Features Michelle Daniels </w:t>
+      </w:r>
+    </w:p>
+    <w:p>
+      <w:pPr>
+        <w:pStyle w:val="ListParagraph"/>
+        <w:numPr>
+          <w:ilvl w:val="0"/>
+          <w:numId w:val="5"/>
+        </w:numPr>
+        <w:autoSpaceDE w:val="0"/>
+        <w:autoSpaceDN w:val="0"/>
+        <w:adjustRightInd w:val="0"/>
+        <w:spacing w:after="240" w:line="240" w:lineRule="auto"/>
+        <w:rPr>
+          <w:rFonts w:cstheme="minorHAnsi"/>
+          <w:color w:val="000000"/>
+        </w:rPr>
+      </w:pPr>
+      <w:r>
+        <w:rPr>
+          <w:rFonts w:cstheme="minorHAnsi"/>
+          <w:color w:val="000000"/>
+        </w:rPr>
+        <w:t>Feature Extraction and Reduction of Wavelet Transform Coefficients for EMG Pattern Classification</w:t>
+      </w:r>
+      <w:r>
+        <w:rPr>
+          <w:rFonts w:cstheme="minorHAnsi"/>
+          <w:color w:val="000000"/>
+        </w:rPr>
+        <w:t xml:space="preserve">. </w:t>
+      </w:r>
+      <w:r>
+        <w:rPr>
+          <w:rFonts w:cstheme="minorHAnsi"/>
+          <w:color w:val="000000"/>
+        </w:rPr>
+        <w:t xml:space="preserve">A. </w:t>
+      </w:r>
+      <w:proofErr w:type="spellStart"/>
+      <w:r>
+        <w:rPr>
+          <w:rFonts w:cstheme="minorHAnsi"/>
+          <w:color w:val="000000"/>
+        </w:rPr>
+        <w:t>Phinyomark</w:t>
+      </w:r>
+      <w:proofErr w:type="spellEnd"/>
+      <w:r>
+        <w:rPr>
+          <w:rFonts w:cstheme="minorHAnsi"/>
+          <w:color w:val="000000"/>
+        </w:rPr>
+        <w:t xml:space="preserve">, A. </w:t>
+      </w:r>
+      <w:proofErr w:type="spellStart"/>
+      <w:r>
+        <w:rPr>
+          <w:rFonts w:cstheme="minorHAnsi"/>
+          <w:color w:val="000000"/>
+        </w:rPr>
+        <w:t>Nuidod</w:t>
+      </w:r>
+      <w:proofErr w:type="spellEnd"/>
+      <w:r>
+        <w:rPr>
+          <w:rFonts w:cstheme="minorHAnsi"/>
+          <w:color w:val="000000"/>
+        </w:rPr>
+        <w:t xml:space="preserve">, P. </w:t>
+      </w:r>
+      <w:proofErr w:type="spellStart"/>
+      <w:r>
+        <w:rPr>
+          <w:rFonts w:cstheme="minorHAnsi"/>
+          <w:color w:val="000000"/>
+        </w:rPr>
+        <w:t>Phukpattaranont</w:t>
+      </w:r>
+      <w:proofErr w:type="spellEnd"/>
+      <w:r>
+        <w:rPr>
+          <w:rFonts w:cstheme="minorHAnsi"/>
+          <w:color w:val="000000"/>
+        </w:rPr>
+        <w:t xml:space="preserve">, C. </w:t>
+      </w:r>
+      <w:proofErr w:type="spellStart"/>
+      <w:r>
+        <w:rPr>
+          <w:rFonts w:cstheme="minorHAnsi"/>
+          <w:color w:val="000000"/>
+        </w:rPr>
+        <w:t>Limsakul</w:t>
+      </w:r>
+      <w:proofErr w:type="spellEnd"/>
+      <w:r>
+        <w:rPr>
+          <w:rFonts w:cstheme="minorHAnsi"/>
+          <w:color w:val="000000"/>
+        </w:rPr>
+        <w:t xml:space="preserve"> </w:t>
+      </w:r>
+    </w:p>
+    <w:p>
+      <w:pPr>
+        <w:pStyle w:val="ListParagraph"/>
+        <w:numPr>
+          <w:ilvl w:val="0"/>
+          <w:numId w:val="5"/>
+        </w:numPr>
+        <w:autoSpaceDE w:val="0"/>
+        <w:autoSpaceDN w:val="0"/>
+        <w:adjustRightInd w:val="0"/>
+        <w:spacing w:after="240" w:line="240" w:lineRule="auto"/>
+        <w:rPr>
+          <w:rFonts w:ascii="Times" w:hAnsi="Times" w:cs="Times"/>
+          <w:color w:val="000000"/>
+          <w:sz w:val="24"/>
+          <w:szCs w:val="24"/>
+        </w:rPr>
+      </w:pPr>
+      <w:hyperlink r:id="rId6" w:history="1">
+        <w:r>
+          <w:rPr>
+            <w:rStyle w:val="Hyperlink"/>
+            <w:rFonts w:ascii="Times" w:hAnsi="Times" w:cs="Times"/>
+            <w:sz w:val="24"/>
+            <w:szCs w:val="24"/>
+          </w:rPr>
+          <w:t>https://www.mathworks.com/examples/wavelet/mw/wavelet-ex52408711-signal-classification-using-wavelet-based-features-and-support-vector-machines</w:t>
+        </w:r>
+      </w:hyperlink>
+    </w:p>
+    <w:p>
+      <w:pPr>
+        <w:pStyle w:val="ListParagraph"/>
+        <w:numPr>
+          <w:ilvl w:val="0"/>
+          <w:numId w:val="5"/>
+        </w:numPr>
+        <w:autoSpaceDE w:val="0"/>
+        <w:autoSpaceDN w:val="0"/>
+        <w:adjustRightInd w:val="0"/>
+        <w:spacing w:after="240" w:line="240" w:lineRule="auto"/>
+        <w:rPr>
+          <w:rFonts w:ascii="Times" w:hAnsi="Times" w:cs="Times"/>
+          <w:color w:val="000000"/>
+          <w:sz w:val="24"/>
+          <w:szCs w:val="24"/>
+        </w:rPr>
+      </w:pPr>
+      <w:hyperlink r:id="rId7" w:history="1">
+        <w:r>
+          <w:rPr>
+            <w:rStyle w:val="Hyperlink"/>
+            <w:rFonts w:ascii="Times" w:hAnsi="Times" w:cs="Times"/>
+            <w:sz w:val="24"/>
+            <w:szCs w:val="24"/>
+          </w:rPr>
+          <w:t>https://www.eecis.udel.edu/~amer/CISC651/IEEEwavelet.pdf</w:t>
+        </w:r>
+      </w:hyperlink>
+    </w:p>
+    <w:p>
+      <w:pPr>
+        <w:pStyle w:val="ListParagraph"/>
+        <w:numPr>
+          <w:ilvl w:val="0"/>
+          <w:numId w:val="5"/>
+        </w:numPr>
+        <w:autoSpaceDE w:val="0"/>
+        <w:autoSpaceDN w:val="0"/>
+        <w:adjustRightInd w:val="0"/>
+        <w:spacing w:after="240" w:line="240" w:lineRule="auto"/>
+        <w:rPr>
+          <w:rFonts w:ascii="Times" w:hAnsi="Times" w:cs="Times"/>
+          <w:color w:val="000000"/>
+          <w:sz w:val="24"/>
+          <w:szCs w:val="24"/>
+        </w:rPr>
+      </w:pPr>
+    </w:p>
+    <w:p>
+      <w:pPr>
+        <w:pStyle w:val="ListParagraph"/>
+        <w:numPr>
+          <w:ilvl w:val="0"/>
+          <w:numId w:val="5"/>
+        </w:numPr>
+      </w:pPr>
+    </w:p>
+    <w:p>
+      <w:pPr>
+        <w:rPr>
+          <w:b/>
+          <w:u w:val="single"/>
+        </w:rPr>
+      </w:pPr>
+    </w:p>
+    <w:p>
+      <w:pPr>
+        <w:rPr>
+          <w:b/>
+          <w:u w:val="single"/>
+        </w:rPr>
+      </w:pPr>
+    </w:p>
     <w:bookmarkStart w:id="1" w:name="_Toc532117422" w:displacedByCustomXml="next"/>
     <w:sdt>
       <w:sdtPr>
@@ -731,7 +1248,6 @@
                       <w:rPr>
                         <w:noProof/>
                       </w:rPr>
-                      <w:lastRenderedPageBreak/>
                       <w:t xml:space="preserve">[1] </w:t>
                     </w:r>
                   </w:p>
@@ -881,6 +1397,7 @@
                       <w:rPr>
                         <w:noProof/>
                       </w:rPr>
+                      <w:lastRenderedPageBreak/>
                       <w:t xml:space="preserve">[4] </w:t>
                     </w:r>
                   </w:p>
@@ -1298,6 +1815,172 @@
 <file path=word/numbering.xml><?xml version="1.0" encoding="utf-8"?>
 <w:numbering xmlns:wpc="http://schemas.microsoft.com/office/word/2010/wordprocessingCanvas" xmlns:cx="http://schemas.microsoft.com/office/drawing/2014/chartex" xmlns:cx1="http://schemas.microsoft.com/office/drawing/2015/9/8/chartex" xmlns:cx2="http://schemas.microsoft.com/office/drawing/2015/10/21/chartex" xmlns:cx3="http://schemas.microsoft.com/office/drawing/2016/5/9/chartex" xmlns:cx4="http://schemas.microsoft.com/office/drawing/2016/5/10/chartex" xmlns:cx5="http://schemas.microsoft.com/office/drawing/2016/5/11/chartex" xmlns:cx6="http://schemas.microsoft.com/office/drawing/2016/5/12/chartex" xmlns:cx7="http://schemas.microsoft.com/office/drawing/2016/5/13/chartex" xmlns:cx8="http://schemas.microsoft.com/office/drawing/2016/5/14/chartex" xmlns:mc="http://schemas.openxmlformats.org/markup-compatibility/2006" xmlns:aink="http://schemas.microsoft.com/office/drawing/2016/ink" xmlns:am3d="http://schemas.microsoft.com/office/drawing/2017/model3d" xmlns:o="urn:schemas-microsoft-com:office:office" xmlns:r="http://schemas.openxmlformats.org/officeDocument/2006/relationships" xmlns:m="http://schemas.openxmlformats.org/officeDocument/2006/math" xmlns:v="urn:schemas-microsoft-com:vml" xmlns:wp14="http://schemas.microsoft.com/office/word/2010/wordprocessingDrawing" xmlns:wp="http://schemas.openxmlformats.org/drawingml/2006/wordprocessingDrawing" xmlns:w10="urn:schemas-microsoft-com:office:word" xmlns:w="http://schemas.openxmlformats.org/wordprocessingml/2006/main" xmlns:w14="http://schemas.microsoft.com/office/word/2010/wordml" xmlns:w15="http://schemas.microsoft.com/office/word/2012/wordml" xmlns:w16cid="http://schemas.microsoft.com/office/word/2016/wordml/cid" xmlns:w16se="http://schemas.microsoft.com/office/word/2015/wordml/symex" xmlns:wpg="http://schemas.microsoft.com/office/word/2010/wordprocessingGroup" xmlns:wpi="http://schemas.microsoft.com/office/word/2010/wordprocessingInk" xmlns:wne="http://schemas.microsoft.com/office/word/2006/wordml" xmlns:wps="http://schemas.microsoft.com/office/word/2010/wordprocessingShape" mc:Ignorable="w14 w15 w16se w16cid wp14">
   <w:abstractNum w:abstractNumId="0" w15:restartNumberingAfterBreak="0">
+    <w:nsid w:val="00000001"/>
+    <w:multiLevelType w:val="hybridMultilevel"/>
+    <w:tmpl w:val="00000001"/>
+    <w:lvl w:ilvl="0" w:tplc="00000001">
+      <w:start w:val="1"/>
+      <w:numFmt w:val="bullet"/>
+      <w:lvlText w:val="•"/>
+      <w:lvlJc w:val="left"/>
+      <w:pPr>
+        <w:ind w:left="720" w:hanging="360"/>
+      </w:pPr>
+    </w:lvl>
+    <w:lvl w:ilvl="1" w:tplc="FFFFFFFF">
+      <w:numFmt w:val="decimal"/>
+      <w:lvlText w:val=""/>
+      <w:lvlJc w:val="left"/>
+    </w:lvl>
+    <w:lvl w:ilvl="2" w:tplc="FFFFFFFF">
+      <w:numFmt w:val="decimal"/>
+      <w:lvlText w:val=""/>
+      <w:lvlJc w:val="left"/>
+    </w:lvl>
+    <w:lvl w:ilvl="3" w:tplc="FFFFFFFF">
+      <w:numFmt w:val="decimal"/>
+      <w:lvlText w:val=""/>
+      <w:lvlJc w:val="left"/>
+    </w:lvl>
+    <w:lvl w:ilvl="4" w:tplc="FFFFFFFF">
+      <w:numFmt w:val="decimal"/>
+      <w:lvlText w:val=""/>
+      <w:lvlJc w:val="left"/>
+    </w:lvl>
+    <w:lvl w:ilvl="5" w:tplc="FFFFFFFF">
+      <w:numFmt w:val="decimal"/>
+      <w:lvlText w:val=""/>
+      <w:lvlJc w:val="left"/>
+    </w:lvl>
+    <w:lvl w:ilvl="6" w:tplc="FFFFFFFF">
+      <w:numFmt w:val="decimal"/>
+      <w:lvlText w:val=""/>
+      <w:lvlJc w:val="left"/>
+    </w:lvl>
+    <w:lvl w:ilvl="7" w:tplc="FFFFFFFF">
+      <w:numFmt w:val="decimal"/>
+      <w:lvlText w:val=""/>
+      <w:lvlJc w:val="left"/>
+    </w:lvl>
+    <w:lvl w:ilvl="8" w:tplc="FFFFFFFF">
+      <w:numFmt w:val="decimal"/>
+      <w:lvlText w:val=""/>
+      <w:lvlJc w:val="left"/>
+    </w:lvl>
+  </w:abstractNum>
+  <w:abstractNum w:abstractNumId="1" w15:restartNumberingAfterBreak="0">
+    <w:nsid w:val="11A23A15"/>
+    <w:multiLevelType w:val="hybridMultilevel"/>
+    <w:tmpl w:val="35A2EFB4"/>
+    <w:lvl w:ilvl="0" w:tplc="F2368FB2">
+      <w:numFmt w:val="bullet"/>
+      <w:lvlText w:val="-"/>
+      <w:lvlJc w:val="left"/>
+      <w:pPr>
+        <w:ind w:left="720" w:hanging="360"/>
+      </w:pPr>
+      <w:rPr>
+        <w:rFonts w:ascii="Calibri" w:eastAsiaTheme="minorHAnsi" w:hAnsi="Calibri" w:cs="Calibri" w:hint="default"/>
+      </w:rPr>
+    </w:lvl>
+    <w:lvl w:ilvl="1" w:tplc="04090003" w:tentative="1">
+      <w:start w:val="1"/>
+      <w:numFmt w:val="bullet"/>
+      <w:lvlText w:val="o"/>
+      <w:lvlJc w:val="left"/>
+      <w:pPr>
+        <w:ind w:left="1440" w:hanging="360"/>
+      </w:pPr>
+      <w:rPr>
+        <w:rFonts w:ascii="Courier New" w:hAnsi="Courier New" w:cs="Courier New" w:hint="default"/>
+      </w:rPr>
+    </w:lvl>
+    <w:lvl w:ilvl="2" w:tplc="04090005" w:tentative="1">
+      <w:start w:val="1"/>
+      <w:numFmt w:val="bullet"/>
+      <w:lvlText w:val=""/>
+      <w:lvlJc w:val="left"/>
+      <w:pPr>
+        <w:ind w:left="2160" w:hanging="360"/>
+      </w:pPr>
+      <w:rPr>
+        <w:rFonts w:ascii="Wingdings" w:hAnsi="Wingdings" w:hint="default"/>
+      </w:rPr>
+    </w:lvl>
+    <w:lvl w:ilvl="3" w:tplc="04090001" w:tentative="1">
+      <w:start w:val="1"/>
+      <w:numFmt w:val="bullet"/>
+      <w:lvlText w:val=""/>
+      <w:lvlJc w:val="left"/>
+      <w:pPr>
+        <w:ind w:left="2880" w:hanging="360"/>
+      </w:pPr>
+      <w:rPr>
+        <w:rFonts w:ascii="Symbol" w:hAnsi="Symbol" w:hint="default"/>
+      </w:rPr>
+    </w:lvl>
+    <w:lvl w:ilvl="4" w:tplc="04090003" w:tentative="1">
+      <w:start w:val="1"/>
+      <w:numFmt w:val="bullet"/>
+      <w:lvlText w:val="o"/>
+      <w:lvlJc w:val="left"/>
+      <w:pPr>
+        <w:ind w:left="3600" w:hanging="360"/>
+      </w:pPr>
+      <w:rPr>
+        <w:rFonts w:ascii="Courier New" w:hAnsi="Courier New" w:cs="Courier New" w:hint="default"/>
+      </w:rPr>
+    </w:lvl>
+    <w:lvl w:ilvl="5" w:tplc="04090005" w:tentative="1">
+      <w:start w:val="1"/>
+      <w:numFmt w:val="bullet"/>
+      <w:lvlText w:val=""/>
+      <w:lvlJc w:val="left"/>
+      <w:pPr>
+        <w:ind w:left="4320" w:hanging="360"/>
+      </w:pPr>
+      <w:rPr>
+        <w:rFonts w:ascii="Wingdings" w:hAnsi="Wingdings" w:hint="default"/>
+      </w:rPr>
+    </w:lvl>
+    <w:lvl w:ilvl="6" w:tplc="04090001" w:tentative="1">
+      <w:start w:val="1"/>
+      <w:numFmt w:val="bullet"/>
+      <w:lvlText w:val=""/>
+      <w:lvlJc w:val="left"/>
+      <w:pPr>
+        <w:ind w:left="5040" w:hanging="360"/>
+      </w:pPr>
+      <w:rPr>
+        <w:rFonts w:ascii="Symbol" w:hAnsi="Symbol" w:hint="default"/>
+      </w:rPr>
+    </w:lvl>
+    <w:lvl w:ilvl="7" w:tplc="04090003" w:tentative="1">
+      <w:start w:val="1"/>
+      <w:numFmt w:val="bullet"/>
+      <w:lvlText w:val="o"/>
+      <w:lvlJc w:val="left"/>
+      <w:pPr>
+        <w:ind w:left="5760" w:hanging="360"/>
+      </w:pPr>
+      <w:rPr>
+        <w:rFonts w:ascii="Courier New" w:hAnsi="Courier New" w:cs="Courier New" w:hint="default"/>
+      </w:rPr>
+    </w:lvl>
+    <w:lvl w:ilvl="8" w:tplc="04090005" w:tentative="1">
+      <w:start w:val="1"/>
+      <w:numFmt w:val="bullet"/>
+      <w:lvlText w:val=""/>
+      <w:lvlJc w:val="left"/>
+      <w:pPr>
+        <w:ind w:left="6480" w:hanging="360"/>
+      </w:pPr>
+      <w:rPr>
+        <w:rFonts w:ascii="Wingdings" w:hAnsi="Wingdings" w:hint="default"/>
+      </w:rPr>
+    </w:lvl>
+  </w:abstractNum>
+  <w:abstractNum w:abstractNumId="2" w15:restartNumberingAfterBreak="0">
     <w:nsid w:val="165A2C86"/>
     <w:multiLevelType w:val="hybridMultilevel"/>
     <w:tmpl w:val="A6A492E8"/>
@@ -1410,7 +2093,7 @@
       </w:rPr>
     </w:lvl>
   </w:abstractNum>
-  <w:abstractNum w:abstractNumId="1" w15:restartNumberingAfterBreak="0">
+  <w:abstractNum w:abstractNumId="3" w15:restartNumberingAfterBreak="0">
     <w:nsid w:val="1D0B6F8E"/>
     <w:multiLevelType w:val="hybridMultilevel"/>
     <w:tmpl w:val="513249FA"/>
@@ -1499,7 +2182,7 @@
       </w:pPr>
     </w:lvl>
   </w:abstractNum>
-  <w:abstractNum w:abstractNumId="2" w15:restartNumberingAfterBreak="0">
+  <w:abstractNum w:abstractNumId="4" w15:restartNumberingAfterBreak="0">
     <w:nsid w:val="553F0DB3"/>
     <w:multiLevelType w:val="hybridMultilevel"/>
     <w:tmpl w:val="5F884770"/>
@@ -1613,13 +2296,19 @@
     </w:lvl>
   </w:abstractNum>
   <w:num w:numId="1">
-    <w:abstractNumId w:val="1"/>
+    <w:abstractNumId w:val="3"/>
   </w:num>
   <w:num w:numId="2">
+    <w:abstractNumId w:val="4"/>
+  </w:num>
+  <w:num w:numId="3">
     <w:abstractNumId w:val="2"/>
   </w:num>
-  <w:num w:numId="3">
+  <w:num w:numId="4">
     <w:abstractNumId w:val="0"/>
+  </w:num>
+  <w:num w:numId="5">
+    <w:abstractNumId w:val="1"/>
   </w:num>
 </w:numbering>
 </file>
@@ -2046,7 +2735,6 @@
   <w:style w:type="character" w:default="1" w:styleId="DefaultParagraphFont">
     <w:name w:val="Default Paragraph Font"/>
     <w:uiPriority w:val="1"/>
-    <w:semiHidden/>
     <w:unhideWhenUsed/>
   </w:style>
   <w:style w:type="table" w:default="1" w:styleId="TableNormal">
@@ -2101,6 +2789,29 @@
       <w:ind w:left="720"/>
       <w:contextualSpacing/>
     </w:pPr>
+  </w:style>
+  <w:style w:type="character" w:styleId="Hyperlink">
+    <w:name w:val="Hyperlink"/>
+    <w:basedOn w:val="DefaultParagraphFont"/>
+    <w:uiPriority w:val="99"/>
+    <w:unhideWhenUsed/>
+    <w:rsid w:val="00FE2179"/>
+    <w:rPr>
+      <w:color w:val="0563C1" w:themeColor="hyperlink"/>
+      <w:u w:val="single"/>
+    </w:rPr>
+  </w:style>
+  <w:style w:type="character" w:styleId="UnresolvedMention">
+    <w:name w:val="Unresolved Mention"/>
+    <w:basedOn w:val="DefaultParagraphFont"/>
+    <w:uiPriority w:val="99"/>
+    <w:semiHidden/>
+    <w:unhideWhenUsed/>
+    <w:rsid w:val="00FE2179"/>
+    <w:rPr>
+      <w:color w:val="808080"/>
+      <w:shd w:val="clear" w:color="auto" w:fill="E6E6E6"/>
+    </w:rPr>
   </w:style>
 </w:styles>
 </file>
@@ -2680,7 +3391,7 @@
 </file>
 
 <file path=customXml/itemProps1.xml><?xml version="1.0" encoding="utf-8"?>
-<ds:datastoreItem xmlns:ds="http://schemas.openxmlformats.org/officeDocument/2006/customXml" ds:itemID="{C895FF2E-3EAC-4CD7-853F-3B8678E1B3C8}">
+<ds:datastoreItem xmlns:ds="http://schemas.openxmlformats.org/officeDocument/2006/customXml" ds:itemID="{325D8063-CBEA-274A-9DF5-5B20EF79FF1D}">
   <ds:schemaRefs>
     <ds:schemaRef ds:uri="http://schemas.openxmlformats.org/officeDocument/2006/bibliography"/>
   </ds:schemaRefs>

</xml_diff>

<commit_message>
Added FAA and ICAO regulation documents
</commit_message>
<xml_diff>
--- a/devdocs/LiteratureReview.docx
+++ b/devdocs/LiteratureReview.docx
@@ -540,8 +540,13 @@
         <w:t xml:space="preserve">animal vocalizations into meaningful biologically relevant categories. Used ‘known’ data from </w:t>
       </w:r>
       <w:r>
-        <w:t>bottlenose dolphins and orca whales. The data was categorized by and agreed upon by humans</w:t>
-      </w:r>
+        <w:t xml:space="preserve">bottlenose dolphins and orca whales. The data was categorized by and agreed upon by </w:t>
+      </w:r>
+      <w:proofErr w:type="gramStart"/>
+      <w:r>
+        <w:t>humans</w:t>
+      </w:r>
+      <w:proofErr w:type="gramEnd"/>
       <w:r>
         <w:t xml:space="preserve"> specialists. Algorithm only referenced and not provided in paper. Used </w:t>
       </w:r>
@@ -662,8 +667,6 @@
         </w:rPr>
         <w:t xml:space="preserve">Still very much scratch work. </w:t>
       </w:r>
-      <w:bookmarkStart w:id="0" w:name="_GoBack"/>
-      <w:bookmarkEnd w:id="0"/>
     </w:p>
     <w:p>
       <w:r>
@@ -715,9 +718,6 @@
           <w:ilvl w:val="0"/>
           <w:numId w:val="4"/>
         </w:numPr>
-        <w:rPr>
-          <w:rFonts w:hint="eastAsia"/>
-        </w:rPr>
       </w:pPr>
       <w:r>
         <w:t xml:space="preserve">The mean of the absolute value of the coefficients in each </w:t>
@@ -754,9 +754,6 @@
           <w:ilvl w:val="0"/>
           <w:numId w:val="4"/>
         </w:numPr>
-        <w:rPr>
-          <w:rFonts w:hint="eastAsia"/>
-        </w:rPr>
       </w:pPr>
       <w:r>
         <w:t xml:space="preserve">The standard deviation of the coefficients in </w:t>
@@ -867,32 +864,14 @@
         <w:rPr>
           <w:rFonts w:cstheme="minorHAnsi"/>
         </w:rPr>
-        <w:t>Audio Analysis using</w:t>
-      </w:r>
+        <w:t xml:space="preserve">Audio Analysis using the Discrete Wavelet Transform. George </w:t>
+      </w:r>
+      <w:proofErr w:type="spellStart"/>
       <w:r>
         <w:rPr>
           <w:rFonts w:cstheme="minorHAnsi"/>
         </w:rPr>
-        <w:t xml:space="preserve"> the Discrete Wavelet Transform. </w:t>
-      </w:r>
-      <w:r>
-        <w:rPr>
-          <w:rFonts w:cstheme="minorHAnsi"/>
-        </w:rPr>
-        <w:t xml:space="preserve">George </w:t>
-      </w:r>
-      <w:proofErr w:type="spellStart"/>
-      <w:r>
-        <w:rPr>
-          <w:rFonts w:cstheme="minorHAnsi"/>
-        </w:rPr>
-        <w:t>Tza</w:t>
-      </w:r>
-      <w:r>
-        <w:rPr>
-          <w:rFonts w:cstheme="minorHAnsi"/>
-        </w:rPr>
-        <w:t>netakis</w:t>
+        <w:t>Tzanetakis</w:t>
       </w:r>
       <w:proofErr w:type="spellEnd"/>
       <w:r>
@@ -937,21 +916,7 @@
           <w:rFonts w:cstheme="minorHAnsi"/>
           <w:color w:val="000000"/>
         </w:rPr>
-        <w:t>Classifica</w:t>
-      </w:r>
-      <w:r>
-        <w:rPr>
-          <w:rFonts w:cstheme="minorHAnsi"/>
-          <w:color w:val="000000"/>
-        </w:rPr>
-        <w:t xml:space="preserve">tion of Percussive Sounds Using </w:t>
-      </w:r>
-      <w:r>
-        <w:rPr>
-          <w:rFonts w:cstheme="minorHAnsi"/>
-          <w:color w:val="000000"/>
-        </w:rPr>
-        <w:t xml:space="preserve">Wavelet-Based Features Michelle Daniels </w:t>
+        <w:t xml:space="preserve">Classification of Percussive Sounds Using Wavelet-Based Features Michelle Daniels </w:t>
       </w:r>
     </w:p>
     <w:p>
@@ -975,21 +940,7 @@
           <w:rFonts w:cstheme="minorHAnsi"/>
           <w:color w:val="000000"/>
         </w:rPr>
-        <w:t>Feature Extraction and Reduction of Wavelet Transform Coefficients for EMG Pattern Classification</w:t>
-      </w:r>
-      <w:r>
-        <w:rPr>
-          <w:rFonts w:cstheme="minorHAnsi"/>
-          <w:color w:val="000000"/>
-        </w:rPr>
-        <w:t xml:space="preserve">. </w:t>
-      </w:r>
-      <w:r>
-        <w:rPr>
-          <w:rFonts w:cstheme="minorHAnsi"/>
-          <w:color w:val="000000"/>
-        </w:rPr>
-        <w:t xml:space="preserve">A. </w:t>
+        <w:t xml:space="preserve">Feature Extraction and Reduction of Wavelet Transform Coefficients for EMG Pattern Classification. A. </w:t>
       </w:r>
       <w:proofErr w:type="spellStart"/>
       <w:r>
@@ -1159,6 +1110,107 @@
           <w:u w:val="single"/>
         </w:rPr>
       </w:pPr>
+    </w:p>
+    <w:p>
+      <w:pPr>
+        <w:pStyle w:val="Heading1"/>
+      </w:pPr>
+      <w:r>
+        <w:t>References</w:t>
+      </w:r>
+    </w:p>
+    <w:p>
+      <w:pPr>
+        <w:pStyle w:val="m2855077098371938319gmail-msobibliography"/>
+        <w:shd w:val="clear" w:color="auto" w:fill="FFFFFF"/>
+        <w:spacing w:before="0" w:beforeAutospacing="0" w:after="240" w:afterAutospacing="0"/>
+        <w:rPr>
+          <w:rFonts w:ascii="Arial" w:hAnsi="Arial" w:cs="Arial"/>
+          <w:color w:val="222222"/>
+          <w:sz w:val="22"/>
+          <w:szCs w:val="22"/>
+        </w:rPr>
+      </w:pPr>
+      <w:r>
+        <w:rPr>
+          <w:rFonts w:ascii="Arial" w:hAnsi="Arial" w:cs="Arial"/>
+          <w:color w:val="222222"/>
+          <w:sz w:val="22"/>
+          <w:szCs w:val="22"/>
+        </w:rPr>
+        <w:t xml:space="preserve">Code of Federal Regulations. (2016). Title 14, Part 36, Noise Standards: Aircraft Type and Airworthiness Certification. Washington, D.C.: Federal Aviation </w:t>
+      </w:r>
+      <w:proofErr w:type="spellStart"/>
+      <w:r>
+        <w:rPr>
+          <w:rFonts w:ascii="Arial" w:hAnsi="Arial" w:cs="Arial"/>
+          <w:color w:val="222222"/>
+          <w:sz w:val="22"/>
+          <w:szCs w:val="22"/>
+        </w:rPr>
+        <w:t>Adminstration</w:t>
+      </w:r>
+      <w:proofErr w:type="spellEnd"/>
+      <w:r>
+        <w:rPr>
+          <w:rFonts w:ascii="Arial" w:hAnsi="Arial" w:cs="Arial"/>
+          <w:color w:val="222222"/>
+          <w:sz w:val="22"/>
+          <w:szCs w:val="22"/>
+        </w:rPr>
+        <w:t>.</w:t>
+      </w:r>
+    </w:p>
+    <w:p>
+      <w:pPr>
+        <w:pStyle w:val="m2855077098371938319gmail-msobibliography"/>
+        <w:shd w:val="clear" w:color="auto" w:fill="FFFFFF"/>
+        <w:spacing w:before="0" w:beforeAutospacing="0" w:after="240" w:afterAutospacing="0"/>
+        <w:rPr>
+          <w:rFonts w:ascii="Arial" w:hAnsi="Arial" w:cs="Arial"/>
+          <w:color w:val="222222"/>
+          <w:sz w:val="22"/>
+          <w:szCs w:val="22"/>
+        </w:rPr>
+      </w:pPr>
+      <w:r>
+        <w:rPr>
+          <w:rFonts w:ascii="Arial" w:hAnsi="Arial" w:cs="Arial"/>
+          <w:color w:val="222222"/>
+          <w:sz w:val="22"/>
+          <w:szCs w:val="22"/>
+        </w:rPr>
+        <w:t>International Civil Aviation Organization. (2014). Standards and Recommended Practices, Annex 16. </w:t>
+      </w:r>
+      <w:r>
+        <w:rPr>
+          <w:rFonts w:ascii="Arial" w:hAnsi="Arial" w:cs="Arial"/>
+          <w:i/>
+          <w:iCs/>
+          <w:color w:val="222222"/>
+          <w:sz w:val="22"/>
+          <w:szCs w:val="22"/>
+        </w:rPr>
+        <w:t>Vol. 1, Aircraft Noise, 7th</w:t>
+      </w:r>
+      <w:r>
+        <w:rPr>
+          <w:rFonts w:ascii="Arial" w:hAnsi="Arial" w:cs="Arial"/>
+          <w:color w:val="222222"/>
+          <w:sz w:val="22"/>
+          <w:szCs w:val="22"/>
+        </w:rPr>
+        <w:t>. Montreal, Canada: International Civil Aviation Organization.</w:t>
+      </w:r>
+    </w:p>
+    <w:p>
+      <w:bookmarkStart w:id="0" w:name="_GoBack"/>
+      <w:bookmarkEnd w:id="0"/>
+    </w:p>
+    <w:p>
+      <w:r>
+        <w:t>From before</w:t>
+      </w:r>
     </w:p>
     <w:bookmarkStart w:id="1" w:name="_Toc532117422" w:displacedByCustomXml="next"/>
     <w:sdt>
@@ -1248,6 +1300,7 @@
                       <w:rPr>
                         <w:noProof/>
                       </w:rPr>
+                      <w:lastRenderedPageBreak/>
                       <w:t xml:space="preserve">[1] </w:t>
                     </w:r>
                   </w:p>
@@ -1397,7 +1450,6 @@
                       <w:rPr>
                         <w:noProof/>
                       </w:rPr>
-                      <w:lastRenderedPageBreak/>
                       <w:t xml:space="preserve">[4] </w:t>
                     </w:r>
                   </w:p>
@@ -2735,6 +2787,7 @@
   <w:style w:type="character" w:default="1" w:styleId="DefaultParagraphFont">
     <w:name w:val="Default Paragraph Font"/>
     <w:uiPriority w:val="1"/>
+    <w:semiHidden/>
     <w:unhideWhenUsed/>
   </w:style>
   <w:style w:type="table" w:default="1" w:styleId="TableNormal">
@@ -2811,6 +2864,19 @@
     <w:rPr>
       <w:color w:val="808080"/>
       <w:shd w:val="clear" w:color="auto" w:fill="E6E6E6"/>
+    </w:rPr>
+  </w:style>
+  <w:style w:type="paragraph" w:customStyle="1" w:styleId="m2855077098371938319gmail-msobibliography">
+    <w:name w:val="m_2855077098371938319gmail-msobibliography"/>
+    <w:basedOn w:val="Normal"/>
+    <w:rsid w:val="00D71E2C"/>
+    <w:pPr>
+      <w:spacing w:before="100" w:beforeAutospacing="1" w:after="100" w:afterAutospacing="1" w:line="240" w:lineRule="auto"/>
+    </w:pPr>
+    <w:rPr>
+      <w:rFonts w:ascii="Times New Roman" w:eastAsia="Times New Roman" w:hAnsi="Times New Roman" w:cs="Times New Roman"/>
+      <w:sz w:val="24"/>
+      <w:szCs w:val="24"/>
     </w:rPr>
   </w:style>
 </w:styles>
@@ -3391,7 +3457,7 @@
 </file>
 
 <file path=customXml/itemProps1.xml><?xml version="1.0" encoding="utf-8"?>
-<ds:datastoreItem xmlns:ds="http://schemas.openxmlformats.org/officeDocument/2006/customXml" ds:itemID="{325D8063-CBEA-274A-9DF5-5B20EF79FF1D}">
+<ds:datastoreItem xmlns:ds="http://schemas.openxmlformats.org/officeDocument/2006/customXml" ds:itemID="{EDC56DC9-9830-4719-A8DD-01A31A96EBE3}">
   <ds:schemaRefs>
     <ds:schemaRef ds:uri="http://schemas.openxmlformats.org/officeDocument/2006/bibliography"/>
   </ds:schemaRefs>

</xml_diff>

<commit_message>
drafted intro for paper
</commit_message>
<xml_diff>
--- a/devdocs/LiteratureReview.docx
+++ b/devdocs/LiteratureReview.docx
@@ -1,206 +1,11 @@
 
 <file path=word/document.xml><?xml version="1.0" encoding="utf-8"?>
-<w:document xmlns:wpc="http://schemas.microsoft.com/office/word/2010/wordprocessingCanvas" xmlns:cx="http://schemas.microsoft.com/office/drawing/2014/chartex" xmlns:cx1="http://schemas.microsoft.com/office/drawing/2015/9/8/chartex" xmlns:cx2="http://schemas.microsoft.com/office/drawing/2015/10/21/chartex" xmlns:cx3="http://schemas.microsoft.com/office/drawing/2016/5/9/chartex" xmlns:cx4="http://schemas.microsoft.com/office/drawing/2016/5/10/chartex" xmlns:cx5="http://schemas.microsoft.com/office/drawing/2016/5/11/chartex" xmlns:cx6="http://schemas.microsoft.com/office/drawing/2016/5/12/chartex" xmlns:cx7="http://schemas.microsoft.com/office/drawing/2016/5/13/chartex" xmlns:cx8="http://schemas.microsoft.com/office/drawing/2016/5/14/chartex" xmlns:mc="http://schemas.openxmlformats.org/markup-compatibility/2006" xmlns:aink="http://schemas.microsoft.com/office/drawing/2016/ink" xmlns:am3d="http://schemas.microsoft.com/office/drawing/2017/model3d" xmlns:o="urn:schemas-microsoft-com:office:office" xmlns:r="http://schemas.openxmlformats.org/officeDocument/2006/relationships" xmlns:m="http://schemas.openxmlformats.org/officeDocument/2006/math" xmlns:v="urn:schemas-microsoft-com:vml" xmlns:wp14="http://schemas.microsoft.com/office/word/2010/wordprocessingDrawing" xmlns:wp="http://schemas.openxmlformats.org/drawingml/2006/wordprocessingDrawing" xmlns:w10="urn:schemas-microsoft-com:office:word" xmlns:w="http://schemas.openxmlformats.org/wordprocessingml/2006/main" xmlns:w14="http://schemas.microsoft.com/office/word/2010/wordml" xmlns:w15="http://schemas.microsoft.com/office/word/2012/wordml" xmlns:w16cid="http://schemas.microsoft.com/office/word/2016/wordml/cid" xmlns:w16se="http://schemas.microsoft.com/office/word/2015/wordml/symex" xmlns:wpg="http://schemas.microsoft.com/office/word/2010/wordprocessingGroup" xmlns:wpi="http://schemas.microsoft.com/office/word/2010/wordprocessingInk" xmlns:wne="http://schemas.microsoft.com/office/word/2006/wordml" xmlns:wps="http://schemas.microsoft.com/office/word/2010/wordprocessingShape" mc:Ignorable="w14 w15 w16se w16cid wp14">
+<w:document xmlns:wpc="http://schemas.microsoft.com/office/word/2010/wordprocessingCanvas" xmlns:mc="http://schemas.openxmlformats.org/markup-compatibility/2006" xmlns:o="urn:schemas-microsoft-com:office:office" xmlns:r="http://schemas.openxmlformats.org/officeDocument/2006/relationships" xmlns:m="http://schemas.openxmlformats.org/officeDocument/2006/math" xmlns:v="urn:schemas-microsoft-com:vml" xmlns:wp14="http://schemas.microsoft.com/office/word/2010/wordprocessingDrawing" xmlns:wp="http://schemas.openxmlformats.org/drawingml/2006/wordprocessingDrawing" xmlns:w10="urn:schemas-microsoft-com:office:word" xmlns:w="http://schemas.openxmlformats.org/wordprocessingml/2006/main" xmlns:w14="http://schemas.microsoft.com/office/word/2010/wordml" xmlns:w15="http://schemas.microsoft.com/office/word/2012/wordml" xmlns:wpg="http://schemas.microsoft.com/office/word/2010/wordprocessingGroup" xmlns:wpi="http://schemas.microsoft.com/office/word/2010/wordprocessingInk" xmlns:wne="http://schemas.microsoft.com/office/word/2006/wordml" xmlns:wps="http://schemas.microsoft.com/office/word/2010/wordprocessingShape" mc:Ignorable="w14 w15 wp14">
   <w:body>
     <w:p>
-      <w:r>
-        <w:t xml:space="preserve">Outline of </w:t>
-      </w:r>
-      <w:r>
-        <w:t xml:space="preserve">Introduction </w:t>
-      </w:r>
-    </w:p>
-    <w:p>
-      <w:r>
-        <w:t>All commercial aircraft must be certified by government agency for noise levels</w:t>
-      </w:r>
-    </w:p>
-    <w:p>
-      <w:r>
-        <w:t>This requires testing final design and build aircraft</w:t>
-      </w:r>
-      <w:r>
-        <w:t xml:space="preserve"> by flying the aircraft over acoustic instrumentation as required by the regulations (See FARS 36 and ICAO Annex 16)</w:t>
-      </w:r>
-    </w:p>
-    <w:p>
-      <w:r>
-        <w:t>This is expensive</w:t>
-      </w:r>
-      <w:r>
-        <w:t xml:space="preserve"> (try to find public reference for hourly cost of test flight time or noise certification testing) and thus don’t want to repeat</w:t>
-      </w:r>
-      <w:r>
-        <w:t>, thus want quietist acoustic signature recordings possible</w:t>
-      </w:r>
-    </w:p>
-    <w:p>
-      <w:r>
-        <w:t>Any contamination of the acoustic signal from the aircraft risks</w:t>
-      </w:r>
-      <w:r>
-        <w:t xml:space="preserve"> increase certified aircraft noise levels, non-compliance with customer guarantees, </w:t>
-      </w:r>
-      <w:r>
-        <w:t>and at worst a failed certification test</w:t>
-      </w:r>
-    </w:p>
-    <w:p>
-      <w:r>
-        <w:t>Currently solutions</w:t>
-      </w:r>
-      <w:r>
-        <w:t xml:space="preserve"> include</w:t>
-      </w:r>
-      <w:r>
-        <w:t xml:space="preserve"> using test locations with low background noise levels</w:t>
-      </w:r>
-      <w:r>
-        <w:t xml:space="preserve"> (</w:t>
-      </w:r>
-      <w:r>
-        <w:t>https://www.washingtonpost.com/news/wonk/wp/2018/02/20/using-the-best-data-possible-we-set-out-to-find-the-middle-of-nowhere/?utm_term=.c8622cb9579a</w:t>
-      </w:r>
-      <w:r>
-        <w:t>)</w:t>
-      </w:r>
-      <w:r>
-        <w:t>,</w:t>
-      </w:r>
-      <w:r>
-        <w:t xml:space="preserve"> human monitoring of acoustic recordings</w:t>
-      </w:r>
-      <w:r>
-        <w:t xml:space="preserve"> for </w:t>
-      </w:r>
-      <w:r>
-        <w:t xml:space="preserve">biological vocalizations </w:t>
-      </w:r>
-      <w:r>
-        <w:t>(</w:t>
-      </w:r>
-      <w:r>
-        <w:t>birds, insects, livestock</w:t>
-      </w:r>
-      <w:r>
-        <w:t xml:space="preserve">) </w:t>
-      </w:r>
-      <w:r>
-        <w:t xml:space="preserve">or </w:t>
-      </w:r>
-      <w:r>
-        <w:t>machinery noise (road traffic noise, other aircraft, farm equipment)</w:t>
-      </w:r>
-    </w:p>
-    <w:p>
-      <w:r>
-        <w:t>Problem is people are expansive and require expensive equipment</w:t>
-      </w:r>
-    </w:p>
-    <w:p>
-      <w:r>
-        <w:t xml:space="preserve">Propose feasibility study </w:t>
-      </w:r>
-      <w:r>
-        <w:t>into using machine learning algorithms to automatically detect contamination</w:t>
-      </w:r>
-    </w:p>
-    <w:p>
-      <w:r>
-        <w:t xml:space="preserve">Can an algorithm detect that an aircraft signature is contaminated with </w:t>
-      </w:r>
-      <w:r>
-        <w:t>biological noise?</w:t>
-      </w:r>
-    </w:p>
-    <w:p>
-      <w:r>
-        <w:t>Outline remainder of paper</w:t>
-      </w:r>
-    </w:p>
-    <w:p/>
-    <w:p>
-      <w:r>
-        <w:t>Background (including p</w:t>
-      </w:r>
-      <w:r>
-        <w:t>revious work</w:t>
-      </w:r>
-      <w:r>
-        <w:t>)</w:t>
-      </w:r>
-    </w:p>
-    <w:p>
-      <w:r>
-        <w:t>training</w:t>
-      </w:r>
-      <w:r>
-        <w:t xml:space="preserve"> </w:t>
-      </w:r>
-    </w:p>
-    <w:p>
-      <w:r>
-        <w:t>Acquir</w:t>
-      </w:r>
-      <w:r>
-        <w:t>e signals with know</w:t>
-      </w:r>
-      <w:r>
-        <w:t>n</w:t>
-      </w:r>
-      <w:r>
-        <w:t xml:space="preserve"> </w:t>
-      </w:r>
-      <w:r>
-        <w:t>provenance</w:t>
-      </w:r>
-    </w:p>
-    <w:p/>
-    <w:p/>
-    <w:p>
-      <w:r>
-        <w:t>Prediction</w:t>
-      </w:r>
-      <w:r>
-        <w:t xml:space="preserve"> (offline or streaming)</w:t>
-      </w:r>
-    </w:p>
-    <w:p>
-      <w:r>
-        <w:t>Acquire signal</w:t>
-      </w:r>
-    </w:p>
-    <w:p>
-      <w:r>
-        <w:t xml:space="preserve">Segment signal as </w:t>
-      </w:r>
-      <w:r>
-        <w:t>done for training data</w:t>
-      </w:r>
-    </w:p>
-    <w:p>
-      <w:r>
-        <w:t xml:space="preserve">Run each segment through trained classifier to </w:t>
-      </w:r>
-      <w:r>
-        <w:t>make predicted class (clean vs contaminated)</w:t>
-      </w:r>
-    </w:p>
-    <w:p>
-      <w:r>
-        <w:t xml:space="preserve">Raise alert </w:t>
-      </w:r>
-      <w:r>
-        <w:t xml:space="preserve">and log data </w:t>
-      </w:r>
-      <w:r>
-        <w:t>if contaminated</w:t>
-      </w:r>
-    </w:p>
-    <w:p/>
-    <w:p/>
-    <w:p/>
-    <w:p/>
+      <w:bookmarkStart w:id="0" w:name="_GoBack"/>
+      <w:bookmarkEnd w:id="0"/>
+    </w:p>
     <w:p>
       <w:r>
         <w:t>[7]</w:t>
@@ -824,13 +629,8 @@
     </w:p>
     <w:p/>
     <w:p>
-      <w:proofErr w:type="spellStart"/>
-      <w:r>
-        <w:t>Matlab</w:t>
-      </w:r>
-      <w:proofErr w:type="spellEnd"/>
-      <w:r>
-        <w:t xml:space="preserve"> – specific decomposition level – spectral energies and</w:t>
+      <w:r>
+        <w:t>Matlab – specific decomposition level – spectral energies and</w:t>
       </w:r>
     </w:p>
     <w:p>
@@ -1203,10 +1003,7 @@
         <w:t>. Montreal, Canada: International Civil Aviation Organization.</w:t>
       </w:r>
     </w:p>
-    <w:p>
-      <w:bookmarkStart w:id="0" w:name="_GoBack"/>
-      <w:bookmarkEnd w:id="0"/>
-    </w:p>
+    <w:p/>
     <w:p>
       <w:r>
         <w:t>From before</w:t>
@@ -1865,7 +1662,7 @@
 </file>
 
 <file path=word/numbering.xml><?xml version="1.0" encoding="utf-8"?>
-<w:numbering xmlns:wpc="http://schemas.microsoft.com/office/word/2010/wordprocessingCanvas" xmlns:cx="http://schemas.microsoft.com/office/drawing/2014/chartex" xmlns:cx1="http://schemas.microsoft.com/office/drawing/2015/9/8/chartex" xmlns:cx2="http://schemas.microsoft.com/office/drawing/2015/10/21/chartex" xmlns:cx3="http://schemas.microsoft.com/office/drawing/2016/5/9/chartex" xmlns:cx4="http://schemas.microsoft.com/office/drawing/2016/5/10/chartex" xmlns:cx5="http://schemas.microsoft.com/office/drawing/2016/5/11/chartex" xmlns:cx6="http://schemas.microsoft.com/office/drawing/2016/5/12/chartex" xmlns:cx7="http://schemas.microsoft.com/office/drawing/2016/5/13/chartex" xmlns:cx8="http://schemas.microsoft.com/office/drawing/2016/5/14/chartex" xmlns:mc="http://schemas.openxmlformats.org/markup-compatibility/2006" xmlns:aink="http://schemas.microsoft.com/office/drawing/2016/ink" xmlns:am3d="http://schemas.microsoft.com/office/drawing/2017/model3d" xmlns:o="urn:schemas-microsoft-com:office:office" xmlns:r="http://schemas.openxmlformats.org/officeDocument/2006/relationships" xmlns:m="http://schemas.openxmlformats.org/officeDocument/2006/math" xmlns:v="urn:schemas-microsoft-com:vml" xmlns:wp14="http://schemas.microsoft.com/office/word/2010/wordprocessingDrawing" xmlns:wp="http://schemas.openxmlformats.org/drawingml/2006/wordprocessingDrawing" xmlns:w10="urn:schemas-microsoft-com:office:word" xmlns:w="http://schemas.openxmlformats.org/wordprocessingml/2006/main" xmlns:w14="http://schemas.microsoft.com/office/word/2010/wordml" xmlns:w15="http://schemas.microsoft.com/office/word/2012/wordml" xmlns:w16cid="http://schemas.microsoft.com/office/word/2016/wordml/cid" xmlns:w16se="http://schemas.microsoft.com/office/word/2015/wordml/symex" xmlns:wpg="http://schemas.microsoft.com/office/word/2010/wordprocessingGroup" xmlns:wpi="http://schemas.microsoft.com/office/word/2010/wordprocessingInk" xmlns:wne="http://schemas.microsoft.com/office/word/2006/wordml" xmlns:wps="http://schemas.microsoft.com/office/word/2010/wordprocessingShape" mc:Ignorable="w14 w15 w16se w16cid wp14">
+<w:numbering xmlns:wpc="http://schemas.microsoft.com/office/word/2010/wordprocessingCanvas" xmlns:mc="http://schemas.openxmlformats.org/markup-compatibility/2006" xmlns:o="urn:schemas-microsoft-com:office:office" xmlns:r="http://schemas.openxmlformats.org/officeDocument/2006/relationships" xmlns:m="http://schemas.openxmlformats.org/officeDocument/2006/math" xmlns:v="urn:schemas-microsoft-com:vml" xmlns:wp14="http://schemas.microsoft.com/office/word/2010/wordprocessingDrawing" xmlns:wp="http://schemas.openxmlformats.org/drawingml/2006/wordprocessingDrawing" xmlns:w10="urn:schemas-microsoft-com:office:word" xmlns:w="http://schemas.openxmlformats.org/wordprocessingml/2006/main" xmlns:w14="http://schemas.microsoft.com/office/word/2010/wordml" xmlns:w15="http://schemas.microsoft.com/office/word/2012/wordml" xmlns:wpg="http://schemas.microsoft.com/office/word/2010/wordprocessingGroup" xmlns:wpi="http://schemas.microsoft.com/office/word/2010/wordprocessingInk" xmlns:wne="http://schemas.microsoft.com/office/word/2006/wordml" xmlns:wps="http://schemas.microsoft.com/office/word/2010/wordprocessingShape" mc:Ignorable="w14 w15 wp14">
   <w:abstractNum w:abstractNumId="0" w15:restartNumberingAfterBreak="0">
     <w:nsid w:val="00000001"/>
     <w:multiLevelType w:val="hybridMultilevel"/>
@@ -2366,7 +2163,7 @@
 </file>
 
 <file path=word/styles.xml><?xml version="1.0" encoding="utf-8"?>
-<w:styles xmlns:mc="http://schemas.openxmlformats.org/markup-compatibility/2006" xmlns:r="http://schemas.openxmlformats.org/officeDocument/2006/relationships" xmlns:w="http://schemas.openxmlformats.org/wordprocessingml/2006/main" xmlns:w14="http://schemas.microsoft.com/office/word/2010/wordml" xmlns:w15="http://schemas.microsoft.com/office/word/2012/wordml" xmlns:w16cid="http://schemas.microsoft.com/office/word/2016/wordml/cid" xmlns:w16se="http://schemas.microsoft.com/office/word/2015/wordml/symex" mc:Ignorable="w14 w15 w16se w16cid">
+<w:styles xmlns:mc="http://schemas.openxmlformats.org/markup-compatibility/2006" xmlns:r="http://schemas.openxmlformats.org/officeDocument/2006/relationships" xmlns:w="http://schemas.openxmlformats.org/wordprocessingml/2006/main" xmlns:w14="http://schemas.microsoft.com/office/word/2010/wordml" xmlns:w15="http://schemas.microsoft.com/office/word/2012/wordml" mc:Ignorable="w14 w15">
   <w:docDefaults>
     <w:rPrDefault>
       <w:rPr>
@@ -2382,7 +2179,7 @@
       </w:pPr>
     </w:pPrDefault>
   </w:docDefaults>
-  <w:latentStyles w:defLockedState="0" w:defUIPriority="99" w:defSemiHidden="0" w:defUnhideWhenUsed="0" w:defQFormat="0" w:count="375">
+  <w:latentStyles w:defLockedState="0" w:defUIPriority="99" w:defSemiHidden="0" w:defUnhideWhenUsed="0" w:defQFormat="0" w:count="371">
     <w:lsdException w:name="Normal" w:uiPriority="0" w:qFormat="1"/>
     <w:lsdException w:name="heading 1" w:uiPriority="9" w:qFormat="1"/>
     <w:lsdException w:name="heading 2" w:semiHidden="1" w:uiPriority="9" w:unhideWhenUsed="1" w:qFormat="1"/>
@@ -2754,10 +2551,6 @@
     <w:lsdException w:name="List Table 5 Dark Accent 6" w:uiPriority="50"/>
     <w:lsdException w:name="List Table 6 Colorful Accent 6" w:uiPriority="51"/>
     <w:lsdException w:name="List Table 7 Colorful Accent 6" w:uiPriority="52"/>
-    <w:lsdException w:name="Mention" w:semiHidden="1" w:unhideWhenUsed="1"/>
-    <w:lsdException w:name="Smart Hyperlink" w:semiHidden="1" w:unhideWhenUsed="1"/>
-    <w:lsdException w:name="Hashtag" w:semiHidden="1" w:unhideWhenUsed="1"/>
-    <w:lsdException w:name="Unresolved Mention" w:semiHidden="1" w:unhideWhenUsed="1"/>
   </w:latentStyles>
   <w:style w:type="paragraph" w:default="1" w:styleId="Normal">
     <w:name w:val="Normal"/>
@@ -2854,7 +2647,7 @@
       <w:u w:val="single"/>
     </w:rPr>
   </w:style>
-  <w:style w:type="character" w:styleId="UnresolvedMention">
+  <w:style w:type="character" w:customStyle="1" w:styleId="UnresolvedMention">
     <w:name w:val="Unresolved Mention"/>
     <w:basedOn w:val="DefaultParagraphFont"/>
     <w:uiPriority w:val="99"/>
@@ -3457,7 +3250,7 @@
 </file>
 
 <file path=customXml/itemProps1.xml><?xml version="1.0" encoding="utf-8"?>
-<ds:datastoreItem xmlns:ds="http://schemas.openxmlformats.org/officeDocument/2006/customXml" ds:itemID="{EDC56DC9-9830-4719-A8DD-01A31A96EBE3}">
+<ds:datastoreItem xmlns:ds="http://schemas.openxmlformats.org/officeDocument/2006/customXml" ds:itemID="{BA6E09DD-A684-45D5-BCCE-E06322EFB784}">
   <ds:schemaRefs>
     <ds:schemaRef ds:uri="http://schemas.openxmlformats.org/officeDocument/2006/bibliography"/>
   </ds:schemaRefs>

</xml_diff>

<commit_message>
added/updated section on wavelets
</commit_message>
<xml_diff>
--- a/devdocs/LiteratureReview.docx
+++ b/devdocs/LiteratureReview.docx
@@ -1,11 +1,8 @@
 
 <file path=word/document.xml><?xml version="1.0" encoding="utf-8"?>
-<w:document xmlns:wpc="http://schemas.microsoft.com/office/word/2010/wordprocessingCanvas" xmlns:mc="http://schemas.openxmlformats.org/markup-compatibility/2006" xmlns:o="urn:schemas-microsoft-com:office:office" xmlns:r="http://schemas.openxmlformats.org/officeDocument/2006/relationships" xmlns:m="http://schemas.openxmlformats.org/officeDocument/2006/math" xmlns:v="urn:schemas-microsoft-com:vml" xmlns:wp14="http://schemas.microsoft.com/office/word/2010/wordprocessingDrawing" xmlns:wp="http://schemas.openxmlformats.org/drawingml/2006/wordprocessingDrawing" xmlns:w10="urn:schemas-microsoft-com:office:word" xmlns:w="http://schemas.openxmlformats.org/wordprocessingml/2006/main" xmlns:w14="http://schemas.microsoft.com/office/word/2010/wordml" xmlns:w15="http://schemas.microsoft.com/office/word/2012/wordml" xmlns:wpg="http://schemas.microsoft.com/office/word/2010/wordprocessingGroup" xmlns:wpi="http://schemas.microsoft.com/office/word/2010/wordprocessingInk" xmlns:wne="http://schemas.microsoft.com/office/word/2006/wordml" xmlns:wps="http://schemas.microsoft.com/office/word/2010/wordprocessingShape" mc:Ignorable="w14 w15 wp14">
+<w:document xmlns:wpc="http://schemas.microsoft.com/office/word/2010/wordprocessingCanvas" xmlns:cx="http://schemas.microsoft.com/office/drawing/2014/chartex" xmlns:cx1="http://schemas.microsoft.com/office/drawing/2015/9/8/chartex" xmlns:cx2="http://schemas.microsoft.com/office/drawing/2015/10/21/chartex" xmlns:cx3="http://schemas.microsoft.com/office/drawing/2016/5/9/chartex" xmlns:cx4="http://schemas.microsoft.com/office/drawing/2016/5/10/chartex" xmlns:cx5="http://schemas.microsoft.com/office/drawing/2016/5/11/chartex" xmlns:cx6="http://schemas.microsoft.com/office/drawing/2016/5/12/chartex" xmlns:cx7="http://schemas.microsoft.com/office/drawing/2016/5/13/chartex" xmlns:cx8="http://schemas.microsoft.com/office/drawing/2016/5/14/chartex" xmlns:mc="http://schemas.openxmlformats.org/markup-compatibility/2006" xmlns:aink="http://schemas.microsoft.com/office/drawing/2016/ink" xmlns:am3d="http://schemas.microsoft.com/office/drawing/2017/model3d" xmlns:o="urn:schemas-microsoft-com:office:office" xmlns:r="http://schemas.openxmlformats.org/officeDocument/2006/relationships" xmlns:m="http://schemas.openxmlformats.org/officeDocument/2006/math" xmlns:v="urn:schemas-microsoft-com:vml" xmlns:wp14="http://schemas.microsoft.com/office/word/2010/wordprocessingDrawing" xmlns:wp="http://schemas.openxmlformats.org/drawingml/2006/wordprocessingDrawing" xmlns:w10="urn:schemas-microsoft-com:office:word" xmlns:w="http://schemas.openxmlformats.org/wordprocessingml/2006/main" xmlns:w14="http://schemas.microsoft.com/office/word/2010/wordml" xmlns:w15="http://schemas.microsoft.com/office/word/2012/wordml" xmlns:w16cid="http://schemas.microsoft.com/office/word/2016/wordml/cid" xmlns:w16se="http://schemas.microsoft.com/office/word/2015/wordml/symex" xmlns:wpg="http://schemas.microsoft.com/office/word/2010/wordprocessingGroup" xmlns:wpi="http://schemas.microsoft.com/office/word/2010/wordprocessingInk" xmlns:wne="http://schemas.microsoft.com/office/word/2006/wordml" xmlns:wps="http://schemas.microsoft.com/office/word/2010/wordprocessingShape" mc:Ignorable="w14 w15 w16se w16cid wp14">
   <w:body>
-    <w:p>
-      <w:bookmarkStart w:id="0" w:name="_GoBack"/>
-      <w:bookmarkEnd w:id="0"/>
-    </w:p>
+    <w:p/>
     <w:p>
       <w:r>
         <w:t>[7]</w:t>
@@ -345,13 +342,8 @@
         <w:t xml:space="preserve">animal vocalizations into meaningful biologically relevant categories. Used ‘known’ data from </w:t>
       </w:r>
       <w:r>
-        <w:t xml:space="preserve">bottlenose dolphins and orca whales. The data was categorized by and agreed upon by </w:t>
-      </w:r>
-      <w:proofErr w:type="gramStart"/>
-      <w:r>
-        <w:t>humans</w:t>
-      </w:r>
-      <w:proofErr w:type="gramEnd"/>
+        <w:t>bottlenose dolphins and orca whales. The data was categorized by and agreed upon by humans</w:t>
+      </w:r>
       <w:r>
         <w:t xml:space="preserve"> specialists. Algorithm only referenced and not provided in paper. Used </w:t>
       </w:r>
@@ -440,6 +432,9 @@
           <w:ilvl w:val="0"/>
           <w:numId w:val="2"/>
         </w:numPr>
+        <w:pBdr>
+          <w:bottom w:val="single" w:sz="12" w:space="1" w:color="auto"/>
+        </w:pBdr>
       </w:pPr>
       <w:r>
         <w:t>Supports the use of octave filters</w:t>
@@ -447,456 +442,894 @@
     </w:p>
     <w:p>
       <w:pPr>
-        <w:rPr>
-          <w:b/>
-          <w:u w:val="single"/>
-        </w:rPr>
-      </w:pPr>
-      <w:r>
-        <w:rPr>
-          <w:b/>
-          <w:u w:val="single"/>
-        </w:rPr>
-        <w:t>Wavelets</w:t>
-      </w:r>
-    </w:p>
-    <w:p>
-      <w:pPr>
-        <w:rPr>
-          <w:i/>
-        </w:rPr>
-      </w:pPr>
-      <w:r>
-        <w:rPr>
-          <w:i/>
-        </w:rPr>
-        <w:t xml:space="preserve">Still very much scratch work. </w:t>
-      </w:r>
-    </w:p>
-    <w:p>
-      <w:r>
-        <w:lastRenderedPageBreak/>
-        <w:t xml:space="preserve">It is well-known that Fourier and other spectral analyses are cornerstone to signal processing. The Fourier Transform, for example, decomposes a signal into a set of sine and cosine basis functions of different frequencies, thereby transforming a given signal into a corresponding frequency domain representation. Feature extraction can thusly be deployed by analyzing key characteristics – such as ‘spectral’ energy in various passbands or FFT coefficients at important frequencies. </w:t>
-      </w:r>
+        <w:pBdr>
+          <w:bottom w:val="single" w:sz="12" w:space="1" w:color="auto"/>
+        </w:pBdr>
+        <w:ind w:left="360"/>
+      </w:pPr>
+      <w:bookmarkStart w:id="0" w:name="_GoBack"/>
+      <w:bookmarkEnd w:id="0"/>
     </w:p>
     <w:p/>
     <w:p>
-      <w:r>
-        <w:t xml:space="preserve">However, signal classification techniques using feature extraction via the Fourier Transform pose one limitation: the time-axis is ignored. Namely, using solely Fourier techniques on the entire signal prevent a full comprehensive analysis of signals such as audio, where time is a crucial factor – we seek to examine “where” and “when” important spectral coefficients emerge. This notion is the </w:t>
-      </w:r>
-      <w:proofErr w:type="spellStart"/>
-      <w:r>
-        <w:t>uncertainity</w:t>
-      </w:r>
-      <w:proofErr w:type="spellEnd"/>
-      <w:r>
-        <w:t xml:space="preserve"> principle in signal processing: the cost of higher resolution in time domain is lower resolution in the frequency domain, and vice versa </w:t>
-      </w:r>
-    </w:p>
-    <w:p/>
-    <w:p>
-      <w:r>
-        <w:t xml:space="preserve">A solution to the joint time-frequency analysis problem has been the Short-Term Fourier Transform (STFT), which injects a sliding window function into the main equation of the Discrete Fourier Transform. However, the STFT resultantly creates uniformity in the time vs. frequency “plane.” This can be disadvantageous in certain applications, especially audio signal processing and human acoustics, where frequencies of interest lie on an octave/dyadic “logarithmic” scale. </w:t>
-      </w:r>
-    </w:p>
-    <w:p/>
-    <w:p>
-      <w:r>
-        <w:t xml:space="preserve">A more modern approach to the joint time-frequency problem has been the Wavelet Transform. </w:t>
-      </w:r>
-    </w:p>
-    <w:p/>
-    <w:p/>
-    <w:p>
-      <w:r>
-        <w:t xml:space="preserve">The Discrete Wavelet Transform (DWT) and Discrete Wavelet Packet Transform (DWPT) have been </w:t>
+      <w:pPr>
+        <w:rPr>
+          <w:b/>
+          <w:u w:val="single"/>
+        </w:rPr>
+      </w:pPr>
+      <w:r>
+        <w:rPr>
+          <w:b/>
+          <w:u w:val="single"/>
+        </w:rPr>
+        <w:t>Wavelets</w:t>
       </w:r>
     </w:p>
     <w:p>
       <w:r>
-        <w:t xml:space="preserve">The following features are used in our system: </w:t>
+        <w:lastRenderedPageBreak/>
+        <w:t xml:space="preserve">Historically, much research into audio signal classification using joint time-frequency representation techniques has involved the traditional Fourier Transform or time-dependent variants such as the Short-Term Fourier Transform (STFT). While such analysis via the Fourier basis offers decent feature extraction results, there exist alternative methods that may offer superior results -- primarily with respect to the acoustic domain and human perception signals where frequencies of interest can lie an octave, dyadic scale. </w:t>
       </w:r>
     </w:p>
     <w:p>
-      <w:pPr>
-        <w:numPr>
-          <w:ilvl w:val="0"/>
-          <w:numId w:val="4"/>
-        </w:numPr>
-      </w:pPr>
-      <w:r>
-        <w:t xml:space="preserve">The mean of the absolute value of the coefficients in each </w:t>
+      <w:r>
+        <w:t xml:space="preserve">Here we consider the use of wavelets and the discrete wavelet and wavelet packet transforms as techniques for audio signal feature extraction and classification. A key difference between wavelet transforms and Fourier transforms is that while Fourier transforms have a single set of </w:t>
       </w:r>
       <w:proofErr w:type="spellStart"/>
       <w:r>
-        <w:t>subband</w:t>
+        <w:t>basis</w:t>
       </w:r>
       <w:proofErr w:type="spellEnd"/>
       <w:r>
-        <w:t xml:space="preserve">. These features provide information about the frequency </w:t>
-      </w:r>
-      <w:r>
-        <w:rPr>
-          <w:rFonts w:ascii="MS Gothic" w:eastAsia="MS Gothic" w:hAnsi="MS Gothic" w:cs="MS Gothic" w:hint="eastAsia"/>
-        </w:rPr>
-        <w:t> -</w:t>
-      </w:r>
-      <w:r>
-        <w:t xml:space="preserve">distribution of the audio signal. </w:t>
-      </w:r>
-      <w:r>
-        <w:rPr>
-          <w:rFonts w:ascii="MS Gothic" w:eastAsia="MS Gothic" w:hAnsi="MS Gothic" w:cs="MS Gothic" w:hint="eastAsia"/>
-        </w:rPr>
-        <w:t> -</w:t>
+        <w:t xml:space="preserve"> functions in sine, cosine, the wavelet transforms do not; they instead have an infinite number of </w:t>
+      </w:r>
+      <w:proofErr w:type="spellStart"/>
+      <w:r>
+        <w:t>basis</w:t>
+      </w:r>
+      <w:proofErr w:type="spellEnd"/>
+      <w:r>
+        <w:t xml:space="preserve"> functions stemming from an appropriately chosen “mother wavelet”, and scaling and shifting of that wavelet function.  The result of this is that the 2-D time-frequency joint space can be decimated into a multiresolution analysis, enabling detailed observations at certain times </w:t>
+      </w:r>
+      <w:r>
+        <w:rPr>
+          <w:i/>
+        </w:rPr>
+        <w:t>and</w:t>
+      </w:r>
+      <w:r>
+        <w:t xml:space="preserve"> </w:t>
+      </w:r>
+      <w:r>
+        <w:t>frequencies</w:t>
+      </w:r>
+      <w:r>
+        <w:t xml:space="preserve"> otherwise obscured from a “uniform” resolution analysis, such as that from the STFT. [</w:t>
+      </w:r>
+      <w:r>
+        <w:t>https://www.di.ens.fr/~mallat/papiers/MallatTheory89.pdf</w:t>
+      </w:r>
+      <w:r>
+        <w:t>] [</w:t>
+      </w:r>
+      <w:proofErr w:type="spellStart"/>
+      <w:r>
+        <w:t>Graps</w:t>
+      </w:r>
+      <w:proofErr w:type="spellEnd"/>
+      <w:r>
+        <w:t xml:space="preserve">]. Furthermore the localization and finite energy properties) of wavelets allows the DWT family to be especially suited for signals of time-varying frequency structure signals such as audio recordings (***) </w:t>
       </w:r>
     </w:p>
     <w:p>
       <w:pPr>
-        <w:numPr>
-          <w:ilvl w:val="0"/>
-          <w:numId w:val="4"/>
-        </w:numPr>
-      </w:pPr>
-      <w:r>
-        <w:t xml:space="preserve">The standard deviation of the coefficients in </w:t>
-      </w:r>
-      <w:r>
-        <w:rPr>
-          <w:rFonts w:ascii="MS Gothic" w:eastAsia="MS Gothic" w:hAnsi="MS Gothic" w:cs="MS Gothic" w:hint="eastAsia"/>
-        </w:rPr>
-        <w:t> -</w:t>
+        <w:rPr>
+          <w:b/>
+        </w:rPr>
+      </w:pPr>
+      <w:r>
+        <w:t xml:space="preserve">Insofar the DWT has been primarily used in applications such as signal </w:t>
+      </w:r>
+      <w:proofErr w:type="spellStart"/>
+      <w:r>
+        <w:t>denoising</w:t>
+      </w:r>
+      <w:proofErr w:type="spellEnd"/>
+      <w:r>
+        <w:t xml:space="preserve">, compression, and image feature detection. It has also been widely exploited in biomedical signal processing, such as in classification of transient content of EEG signals for neurological purposes. The literature for DWT-based audio signal feature extraction and classification is relatively minimal; the following feature sets for environmental noise </w:t>
+      </w:r>
+      <w:proofErr w:type="spellStart"/>
+      <w:r>
+        <w:t>contimation</w:t>
+      </w:r>
+      <w:proofErr w:type="spellEnd"/>
+      <w:r>
+        <w:t xml:space="preserve"> of aircraft acoustic recordings were </w:t>
+      </w:r>
+      <w:r>
+        <w:t>…………..&lt;</w:t>
+      </w:r>
+      <w:r>
+        <w:rPr>
+          <w:b/>
+        </w:rPr>
+        <w:t xml:space="preserve">unfinished and unedited. Need to make more succinct&gt; . </w:t>
       </w:r>
     </w:p>
     <w:p>
-      <w:r>
-        <w:t xml:space="preserve">each </w:t>
+      <w:pPr>
+        <w:rPr>
+          <w:rFonts w:cstheme="minorHAnsi"/>
+        </w:rPr>
+      </w:pPr>
+      <w:r>
+        <w:rPr>
+          <w:rFonts w:cstheme="minorHAnsi"/>
+        </w:rPr>
+        <w:t>In [ ], D. Percival formalizes the “wavelet variance” – a decomposition of the variance of a time-series process across different “scales.” The work shows how the wavelet variance of a time series signal can be decomposed into individual functions of scale (i.e. time) analogously to how a real-valued stochastic process’s variance – the spectrum – decomposes across frequencies. In this regard the wavelet variance at each scale is a measure of “</w:t>
+      </w:r>
+      <w:r>
+        <w:rPr>
+          <w:rFonts w:eastAsiaTheme="minorEastAsia" w:cstheme="minorHAnsi"/>
+        </w:rPr>
+        <w:t>measure of how muc</w:t>
+      </w:r>
+      <w:r>
+        <w:rPr>
+          <w:rFonts w:cstheme="minorHAnsi"/>
+        </w:rPr>
+        <w:t>h a weighted average with band-</w:t>
+      </w:r>
+      <w:r>
+        <w:rPr>
+          <w:rFonts w:eastAsiaTheme="minorEastAsia" w:cstheme="minorHAnsi"/>
+        </w:rPr>
+        <w:t>width λ of the process {</w:t>
       </w:r>
       <w:proofErr w:type="spellStart"/>
       <w:r>
-        <w:t>subband</w:t>
+        <w:rPr>
+          <w:rFonts w:eastAsiaTheme="minorEastAsia" w:cstheme="minorHAnsi"/>
+        </w:rPr>
+        <w:t>Yt</w:t>
       </w:r>
       <w:proofErr w:type="spellEnd"/>
       <w:r>
-        <w:t xml:space="preserve">. These features provide information about the amount of change of the frequency distribution </w:t>
+        <w:rPr>
+          <w:rFonts w:eastAsiaTheme="minorEastAsia" w:cstheme="minorHAnsi"/>
+        </w:rPr>
+        <w:t xml:space="preserve">} changes from one time period of length λ </w:t>
+      </w:r>
+      <w:r>
+        <w:rPr>
+          <w:rFonts w:cstheme="minorHAnsi"/>
+        </w:rPr>
+        <w:t xml:space="preserve">to the next” []. The wavelet variance is furthermore a compact octave-band representation of the signal, capturing the time-varying frequency </w:t>
+      </w:r>
+      <w:proofErr w:type="spellStart"/>
+      <w:r>
+        <w:rPr>
+          <w:rFonts w:cstheme="minorHAnsi"/>
+        </w:rPr>
+        <w:t>charatistics</w:t>
+      </w:r>
+      <w:proofErr w:type="spellEnd"/>
+      <w:r>
+        <w:rPr>
+          <w:rFonts w:cstheme="minorHAnsi"/>
+        </w:rPr>
+        <w:t xml:space="preserve"> per octave into a single value per passband, as under most conditions, the wavelet variance writes as </w:t>
+      </w:r>
+      <m:oMath>
+        <m:sSup>
+          <m:sSupPr>
+            <m:ctrlPr>
+              <w:rPr>
+                <w:rFonts w:ascii="Cambria Math" w:eastAsiaTheme="minorEastAsia" w:hAnsi="Cambria Math" w:cstheme="minorHAnsi"/>
+                <w:i/>
+                <w:lang w:eastAsia="zh-CN"/>
+              </w:rPr>
+            </m:ctrlPr>
+          </m:sSupPr>
+          <m:e>
+            <m:sSub>
+              <m:sSubPr>
+                <m:ctrlPr>
+                  <w:rPr>
+                    <w:rFonts w:ascii="Cambria Math" w:eastAsiaTheme="minorEastAsia" w:hAnsi="Cambria Math" w:cstheme="minorHAnsi"/>
+                    <w:i/>
+                    <w:lang w:eastAsia="zh-CN"/>
+                  </w:rPr>
+                </m:ctrlPr>
+              </m:sSubPr>
+              <m:e>
+                <m:r>
+                  <w:rPr>
+                    <w:rFonts w:ascii="Cambria Math" w:hAnsi="Cambria Math" w:cstheme="minorHAnsi"/>
+                  </w:rPr>
+                  <m:t>v</m:t>
+                </m:r>
+              </m:e>
+              <m:sub>
+                <m:r>
+                  <w:rPr>
+                    <w:rFonts w:ascii="Cambria Math" w:hAnsi="Cambria Math" w:cstheme="minorHAnsi"/>
+                  </w:rPr>
+                  <m:t>Y</m:t>
+                </m:r>
+              </m:sub>
+            </m:sSub>
+            <m:d>
+              <m:dPr>
+                <m:ctrlPr>
+                  <w:rPr>
+                    <w:rFonts w:ascii="Cambria Math" w:hAnsi="Cambria Math" w:cstheme="minorHAnsi"/>
+                    <w:i/>
+                  </w:rPr>
+                </m:ctrlPr>
+              </m:dPr>
+              <m:e>
+                <m:r>
+                  <w:rPr>
+                    <w:rFonts w:ascii="Cambria Math" w:hAnsi="Cambria Math" w:cstheme="minorHAnsi"/>
+                  </w:rPr>
+                  <m:t>λ</m:t>
+                </m:r>
+              </m:e>
+            </m:d>
+          </m:e>
+          <m:sup>
+            <m:r>
+              <w:rPr>
+                <w:rFonts w:ascii="Cambria Math" w:hAnsi="Cambria Math" w:cstheme="minorHAnsi"/>
+              </w:rPr>
+              <m:t>2</m:t>
+            </m:r>
+          </m:sup>
+        </m:sSup>
+        <m:r>
+          <w:rPr>
+            <w:rFonts w:ascii="Cambria Math" w:hAnsi="Cambria Math" w:cstheme="minorHAnsi"/>
+          </w:rPr>
+          <m:t>≈2</m:t>
+        </m:r>
+        <m:nary>
+          <m:naryPr>
+            <m:limLoc m:val="subSup"/>
+            <m:ctrlPr>
+              <w:rPr>
+                <w:rFonts w:ascii="Cambria Math" w:eastAsiaTheme="minorEastAsia" w:hAnsi="Cambria Math" w:cstheme="minorHAnsi"/>
+                <w:i/>
+                <w:lang w:eastAsia="zh-CN"/>
+              </w:rPr>
+            </m:ctrlPr>
+          </m:naryPr>
+          <m:sub>
+            <m:r>
+              <w:rPr>
+                <w:rFonts w:ascii="Cambria Math" w:hAnsi="Cambria Math" w:cstheme="minorHAnsi"/>
+              </w:rPr>
+              <m:t>1/4λ</m:t>
+            </m:r>
+          </m:sub>
+          <m:sup>
+            <m:r>
+              <w:rPr>
+                <w:rFonts w:ascii="Cambria Math" w:hAnsi="Cambria Math" w:cstheme="minorHAnsi"/>
+              </w:rPr>
+              <m:t>1/2λ</m:t>
+            </m:r>
+          </m:sup>
+          <m:e>
+            <m:sSub>
+              <m:sSubPr>
+                <m:ctrlPr>
+                  <w:rPr>
+                    <w:rFonts w:ascii="Cambria Math" w:eastAsiaTheme="minorEastAsia" w:hAnsi="Cambria Math" w:cstheme="minorHAnsi"/>
+                    <w:i/>
+                    <w:lang w:eastAsia="zh-CN"/>
+                  </w:rPr>
+                </m:ctrlPr>
+              </m:sSubPr>
+              <m:e>
+                <m:r>
+                  <w:rPr>
+                    <w:rFonts w:ascii="Cambria Math" w:hAnsi="Cambria Math" w:cstheme="minorHAnsi"/>
+                  </w:rPr>
+                  <m:t>S</m:t>
+                </m:r>
+              </m:e>
+              <m:sub>
+                <m:r>
+                  <w:rPr>
+                    <w:rFonts w:ascii="Cambria Math" w:hAnsi="Cambria Math" w:cstheme="minorHAnsi"/>
+                  </w:rPr>
+                  <m:t>Y</m:t>
+                </m:r>
+              </m:sub>
+            </m:sSub>
+            <m:d>
+              <m:dPr>
+                <m:ctrlPr>
+                  <w:rPr>
+                    <w:rFonts w:ascii="Cambria Math" w:hAnsi="Cambria Math" w:cstheme="minorHAnsi"/>
+                    <w:i/>
+                  </w:rPr>
+                </m:ctrlPr>
+              </m:dPr>
+              <m:e>
+                <m:r>
+                  <w:rPr>
+                    <w:rFonts w:ascii="Cambria Math" w:hAnsi="Cambria Math" w:cstheme="minorHAnsi"/>
+                  </w:rPr>
+                  <m:t>f</m:t>
+                </m:r>
+              </m:e>
+            </m:d>
+            <m:r>
+              <w:rPr>
+                <w:rFonts w:ascii="Cambria Math" w:hAnsi="Cambria Math" w:cstheme="minorHAnsi"/>
+              </w:rPr>
+              <m:t>df</m:t>
+            </m:r>
+          </m:e>
+        </m:nary>
+      </m:oMath>
+      <w:r>
+        <w:rPr>
+          <w:rFonts w:cstheme="minorHAnsi"/>
+        </w:rPr>
+        <w:t xml:space="preserve"> for the stationary time-varying process/signal </w:t>
+      </w:r>
+      <w:r>
+        <w:rPr>
+          <w:rFonts w:cstheme="minorHAnsi"/>
+          <w:i/>
+        </w:rPr>
+        <w:t>S</w:t>
+      </w:r>
+      <w:r>
+        <w:rPr>
+          <w:rFonts w:cstheme="minorHAnsi"/>
+        </w:rPr>
+        <w:t xml:space="preserve">. </w:t>
       </w:r>
     </w:p>
     <w:p>
-      <w:r>
-        <w:rPr>
-          <w:rFonts w:hint="eastAsia"/>
-        </w:rPr>
-        <w:t xml:space="preserve">ï </w:t>
-      </w:r>
-      <w:r>
-        <w:t xml:space="preserve">Ratios of the mean values between adjacent </w:t>
+      <w:pPr>
+        <w:rPr>
+          <w:rFonts w:cstheme="minorHAnsi"/>
+        </w:rPr>
+      </w:pPr>
+      <w:r>
+        <w:rPr>
+          <w:rFonts w:cstheme="minorHAnsi"/>
+        </w:rPr>
+        <w:t xml:space="preserve">LI and Tao propose entropy-based features stemming from the discrete wavelet packet transform (DWPT). They suggest that given choice of mother wavelet and decomposition level </w:t>
+      </w:r>
+      <w:r>
+        <w:rPr>
+          <w:rFonts w:cstheme="minorHAnsi"/>
+          <w:i/>
+        </w:rPr>
+        <w:t>L</w:t>
+      </w:r>
+      <w:r>
+        <w:rPr>
+          <w:rFonts w:cstheme="minorHAnsi"/>
+        </w:rPr>
+        <w:t xml:space="preserve"> to form a feature vector by concatenating all Shannon entropies of the terminal nodes of the DWPT [], where the Shannon entropy here is a measure of uncertainty of a random variable in information theory based on the probability distribution of wavelet packet energy at the nodes per level of the transform. The DWPT is similar to the DWT: both can be viewed as a </w:t>
       </w:r>
       <w:proofErr w:type="spellStart"/>
       <w:r>
-        <w:t>subbands</w:t>
+        <w:rPr>
+          <w:rFonts w:cstheme="minorHAnsi"/>
+        </w:rPr>
+        <w:t>multirate</w:t>
       </w:r>
       <w:proofErr w:type="spellEnd"/>
       <w:r>
-        <w:t xml:space="preserve">. These features also provide information about the frequency distribution.  (averaging approach across the possible resolutions) </w:t>
-      </w:r>
-    </w:p>
-    <w:p/>
-    <w:p/>
-    <w:p>
-      <w:r>
-        <w:t xml:space="preserve">approximation and lowest detail level, so I suspected that this was overkill. To test this hypothesis, I ran classification experiments using the </w:t>
-      </w:r>
-      <w:proofErr w:type="spellStart"/>
-      <w:r>
-        <w:t>Daubechies</w:t>
-      </w:r>
-      <w:proofErr w:type="spellEnd"/>
-      <w:r>
-        <w:t xml:space="preserve"> wavelet family at various decomposition levels for </w:t>
-      </w:r>
-      <w:r>
-        <w:lastRenderedPageBreak/>
-        <w:t xml:space="preserve">feature extraction. The resulting success rate at each of 8 different levels, averaged across db1 through db8 wavelets, is shown in Figure 5. Unlike the MFCCs, where the success rate was not a smooth function of the number of coefficients, with the wavelet decomposition there is a reasonably smooth increase in success rate as the number decomposition levels increases, up until the highest number of levels, where as expected, the small size of the resulting final band was likely more misleading than helpful. While the highest average success rate occurred at 11 levels, the highest rate for an individual wavelet was the db6 wavelet at 8 levels (71.33%). The db4 wavelet at 8 levels was almost as effective as db6, with 68.67% success. The highest success rate at 11 levels was 69.33%, so even though the average success rate was higher elsewhere, I chose the db4 wavelet with an 8-level decomposition as the ideal balance of computational complexity (filter length and decomposition levels) and success rate. Later comparisons with MFCCs were all performed using this wavelet. </w:t>
+        <w:rPr>
+          <w:rFonts w:cstheme="minorHAnsi"/>
+        </w:rPr>
+        <w:t xml:space="preserve"> filter bank of applying pyramidal structure of low and high pass filters (convolving with scaled/shifted versions of the mother wavelet)  to the signal to achieve a binary tree of height </w:t>
+      </w:r>
+      <w:r>
+        <w:rPr>
+          <w:rFonts w:cstheme="minorHAnsi"/>
+          <w:i/>
+        </w:rPr>
+        <w:t>L</w:t>
+      </w:r>
+      <w:r>
+        <w:rPr>
+          <w:rFonts w:cstheme="minorHAnsi"/>
+        </w:rPr>
+        <w:t>. However while the DWT cascades filters on only the approximation coefficients (low-pass output) and thereby produces the dyadic decomposition, the DWPT cascades on both outputs producing a balanced binary tree with 2</w:t>
+      </w:r>
+      <w:r>
+        <w:rPr>
+          <w:rFonts w:cstheme="minorHAnsi"/>
+          <w:vertAlign w:val="superscript"/>
+        </w:rPr>
+        <w:t>L</w:t>
+      </w:r>
+      <w:r>
+        <w:rPr>
+          <w:rFonts w:cstheme="minorHAnsi"/>
+        </w:rPr>
+        <w:t xml:space="preserve"> nodes/coefficients. [CITATION NEEDED]</w:t>
       </w:r>
     </w:p>
     <w:p>
-      <w:r>
-        <w:t xml:space="preserve">(Michelle) </w:t>
-      </w:r>
-    </w:p>
-    <w:p/>
-    <w:p>
-      <w:r>
-        <w:t>Matlab – specific decomposition level – spectral energies and</w:t>
-      </w:r>
+      <w:pPr>
+        <w:rPr>
+          <w:rFonts w:cstheme="minorHAnsi"/>
+        </w:rPr>
+      </w:pPr>
     </w:p>
     <w:p>
       <w:pPr>
-        <w:rPr>
-          <w:b/>
-          <w:u w:val="single"/>
-        </w:rPr>
-      </w:pPr>
-      <w:r>
-        <w:rPr>
-          <w:b/>
-          <w:u w:val="single"/>
-        </w:rPr>
-        <w:t xml:space="preserve">References to Add: </w:t>
-      </w:r>
-    </w:p>
-    <w:p>
-      <w:pPr>
-        <w:pStyle w:val="ListParagraph"/>
-        <w:numPr>
-          <w:ilvl w:val="0"/>
-          <w:numId w:val="5"/>
-        </w:numPr>
-        <w:spacing w:line="240" w:lineRule="auto"/>
-        <w:rPr>
-          <w:rFonts w:cstheme="minorHAnsi"/>
-        </w:rPr>
-      </w:pPr>
-      <w:r>
-        <w:rPr>
-          <w:rFonts w:cstheme="minorHAnsi"/>
-        </w:rPr>
-        <w:t xml:space="preserve">Audio Analysis using the Discrete Wavelet Transform. George </w:t>
-      </w:r>
-      <w:proofErr w:type="spellStart"/>
-      <w:r>
-        <w:rPr>
-          <w:rFonts w:cstheme="minorHAnsi"/>
-        </w:rPr>
-        <w:t>Tzanetakis</w:t>
-      </w:r>
-      <w:proofErr w:type="spellEnd"/>
-      <w:r>
-        <w:rPr>
-          <w:rFonts w:cstheme="minorHAnsi"/>
-        </w:rPr>
-        <w:t xml:space="preserve">, Georg </w:t>
-      </w:r>
-      <w:proofErr w:type="spellStart"/>
-      <w:r>
-        <w:rPr>
-          <w:rFonts w:cstheme="minorHAnsi"/>
-        </w:rPr>
-        <w:t>Essl</w:t>
-      </w:r>
-      <w:proofErr w:type="spellEnd"/>
-      <w:r>
-        <w:rPr>
-          <w:rFonts w:cstheme="minorHAnsi"/>
-        </w:rPr>
-        <w:t>, Perry Cook</w:t>
-      </w:r>
-    </w:p>
-    <w:p>
-      <w:pPr>
-        <w:pStyle w:val="ListParagraph"/>
-        <w:numPr>
-          <w:ilvl w:val="0"/>
-          <w:numId w:val="5"/>
-        </w:numPr>
         <w:autoSpaceDE w:val="0"/>
         <w:autoSpaceDN w:val="0"/>
         <w:adjustRightInd w:val="0"/>
-        <w:spacing w:after="240" w:line="240" w:lineRule="auto"/>
+        <w:spacing w:after="240" w:line="300" w:lineRule="atLeast"/>
         <w:rPr>
           <w:rFonts w:cstheme="minorHAnsi"/>
           <w:color w:val="000000"/>
         </w:rPr>
       </w:pPr>
+      <w:proofErr w:type="spellStart"/>
       <w:r>
         <w:rPr>
           <w:rFonts w:cstheme="minorHAnsi"/>
           <w:color w:val="000000"/>
         </w:rPr>
-        <w:t xml:space="preserve">Classification of Percussive Sounds Using Wavelet-Based Features Michelle Daniels </w:t>
+        <w:t>Tzanetakis</w:t>
+      </w:r>
+      <w:proofErr w:type="spellEnd"/>
+      <w:r>
+        <w:rPr>
+          <w:rFonts w:cstheme="minorHAnsi"/>
+          <w:color w:val="000000"/>
+        </w:rPr>
+        <w:t xml:space="preserve">, </w:t>
+      </w:r>
+      <w:proofErr w:type="spellStart"/>
+      <w:r>
+        <w:rPr>
+          <w:rFonts w:cstheme="minorHAnsi"/>
+          <w:color w:val="000000"/>
+        </w:rPr>
+        <w:t>Essl</w:t>
+      </w:r>
+      <w:proofErr w:type="spellEnd"/>
+      <w:r>
+        <w:rPr>
+          <w:rFonts w:cstheme="minorHAnsi"/>
+          <w:color w:val="000000"/>
+        </w:rPr>
+        <w:t xml:space="preserve">, et. Al discuss methods to classify non-speech audio signals and beat detection using the Discrete Wavelet Transform. In particular they highlight features generated from statistics about the coefficients in each dyadic sub-band. These are for a band level </w:t>
+      </w:r>
+      <w:r>
+        <w:rPr>
+          <w:rFonts w:cstheme="minorHAnsi"/>
+          <w:i/>
+          <w:color w:val="000000"/>
+        </w:rPr>
+        <w:t>j</w:t>
+      </w:r>
+      <w:r>
+        <w:rPr>
+          <w:rFonts w:cstheme="minorHAnsi"/>
+          <w:color w:val="000000"/>
+        </w:rPr>
+        <w:t xml:space="preserve">: the mean of the absolute values of </w:t>
+      </w:r>
+      <w:proofErr w:type="spellStart"/>
+      <w:r>
+        <w:rPr>
+          <w:rFonts w:cstheme="minorHAnsi"/>
+          <w:i/>
+          <w:color w:val="000000"/>
+        </w:rPr>
+        <w:t>jth</w:t>
+      </w:r>
+      <w:proofErr w:type="spellEnd"/>
+      <w:r>
+        <w:rPr>
+          <w:rFonts w:cstheme="minorHAnsi"/>
+          <w:color w:val="000000"/>
+        </w:rPr>
+        <w:t xml:space="preserve">-level coefficients, standard deviation of </w:t>
+      </w:r>
+      <w:proofErr w:type="spellStart"/>
+      <w:r>
+        <w:rPr>
+          <w:rFonts w:cstheme="minorHAnsi"/>
+          <w:i/>
+          <w:color w:val="000000"/>
+        </w:rPr>
+        <w:t>jth</w:t>
+      </w:r>
+      <w:proofErr w:type="spellEnd"/>
+      <w:r>
+        <w:rPr>
+          <w:rFonts w:cstheme="minorHAnsi"/>
+          <w:color w:val="000000"/>
+        </w:rPr>
+        <w:t xml:space="preserve">-level coefficients, and vector of ratios between means between the </w:t>
+      </w:r>
+      <w:proofErr w:type="spellStart"/>
+      <w:r>
+        <w:rPr>
+          <w:rFonts w:cstheme="minorHAnsi"/>
+          <w:i/>
+          <w:color w:val="000000"/>
+        </w:rPr>
+        <w:t>jth</w:t>
+      </w:r>
+      <w:proofErr w:type="spellEnd"/>
+      <w:r>
+        <w:rPr>
+          <w:rFonts w:cstheme="minorHAnsi"/>
+          <w:color w:val="000000"/>
+        </w:rPr>
+        <w:t xml:space="preserve"> and </w:t>
+      </w:r>
+      <w:proofErr w:type="spellStart"/>
+      <w:r>
+        <w:rPr>
+          <w:rFonts w:cstheme="minorHAnsi"/>
+          <w:i/>
+          <w:color w:val="000000"/>
+        </w:rPr>
+        <w:t>jth</w:t>
+      </w:r>
+      <w:proofErr w:type="spellEnd"/>
+      <w:r>
+        <w:rPr>
+          <w:rFonts w:cstheme="minorHAnsi"/>
+          <w:i/>
+          <w:color w:val="000000"/>
+        </w:rPr>
+        <w:t xml:space="preserve"> + 1</w:t>
+      </w:r>
+      <w:r>
+        <w:rPr>
+          <w:rFonts w:cstheme="minorHAnsi"/>
+          <w:color w:val="000000"/>
+        </w:rPr>
+        <w:t xml:space="preserve"> </w:t>
+      </w:r>
+      <w:proofErr w:type="spellStart"/>
+      <w:r>
+        <w:rPr>
+          <w:rFonts w:cstheme="minorHAnsi"/>
+          <w:color w:val="000000"/>
+        </w:rPr>
+        <w:t>subbands</w:t>
+      </w:r>
+      <w:proofErr w:type="spellEnd"/>
+      <w:r>
+        <w:rPr>
+          <w:rFonts w:cstheme="minorHAnsi"/>
+          <w:color w:val="000000"/>
+        </w:rPr>
+        <w:t xml:space="preserve"> for </w:t>
+      </w:r>
+      <w:r>
+        <w:rPr>
+          <w:rFonts w:cstheme="minorHAnsi"/>
+          <w:i/>
+          <w:color w:val="000000"/>
+        </w:rPr>
+        <w:t xml:space="preserve">j = 1, 2, …, L. </w:t>
       </w:r>
     </w:p>
     <w:p>
       <w:pPr>
-        <w:pStyle w:val="ListParagraph"/>
-        <w:numPr>
-          <w:ilvl w:val="0"/>
-          <w:numId w:val="5"/>
-        </w:numPr>
         <w:autoSpaceDE w:val="0"/>
         <w:autoSpaceDN w:val="0"/>
         <w:adjustRightInd w:val="0"/>
-        <w:spacing w:after="240" w:line="240" w:lineRule="auto"/>
-        <w:rPr>
-          <w:rFonts w:cstheme="minorHAnsi"/>
-          <w:color w:val="000000"/>
-        </w:rPr>
-      </w:pPr>
-      <w:r>
-        <w:rPr>
-          <w:rFonts w:cstheme="minorHAnsi"/>
-          <w:color w:val="000000"/>
-        </w:rPr>
-        <w:t xml:space="preserve">Feature Extraction and Reduction of Wavelet Transform Coefficients for EMG Pattern Classification. A. </w:t>
+        <w:spacing w:after="240" w:line="300" w:lineRule="atLeast"/>
+        <w:rPr>
+          <w:rFonts w:cstheme="minorHAnsi"/>
+        </w:rPr>
+      </w:pPr>
+      <w:r>
+        <w:rPr>
+          <w:rFonts w:cstheme="minorHAnsi"/>
+        </w:rPr>
+        <w:t xml:space="preserve">[1] </w:t>
       </w:r>
       <w:proofErr w:type="spellStart"/>
       <w:r>
         <w:rPr>
           <w:rFonts w:cstheme="minorHAnsi"/>
-          <w:color w:val="000000"/>
-        </w:rPr>
-        <w:t>Phinyomark</w:t>
+        </w:rPr>
+        <w:t>Tzanetakis</w:t>
       </w:r>
       <w:proofErr w:type="spellEnd"/>
       <w:r>
         <w:rPr>
           <w:rFonts w:cstheme="minorHAnsi"/>
-          <w:color w:val="000000"/>
-        </w:rPr>
-        <w:t xml:space="preserve">, A. </w:t>
+        </w:rPr>
+        <w:t xml:space="preserve">, George &amp; </w:t>
       </w:r>
       <w:proofErr w:type="spellStart"/>
       <w:r>
         <w:rPr>
           <w:rFonts w:cstheme="minorHAnsi"/>
-          <w:color w:val="000000"/>
-        </w:rPr>
-        <w:t>Nuidod</w:t>
+        </w:rPr>
+        <w:t>Essl</w:t>
       </w:r>
       <w:proofErr w:type="spellEnd"/>
       <w:r>
         <w:rPr>
           <w:rFonts w:cstheme="minorHAnsi"/>
-          <w:color w:val="000000"/>
-        </w:rPr>
-        <w:t xml:space="preserve">, P. </w:t>
-      </w:r>
-      <w:proofErr w:type="spellStart"/>
-      <w:r>
-        <w:rPr>
-          <w:rFonts w:cstheme="minorHAnsi"/>
-          <w:color w:val="000000"/>
-        </w:rPr>
-        <w:t>Phukpattaranont</w:t>
-      </w:r>
-      <w:proofErr w:type="spellEnd"/>
-      <w:r>
-        <w:rPr>
-          <w:rFonts w:cstheme="minorHAnsi"/>
-          <w:color w:val="000000"/>
-        </w:rPr>
-        <w:t xml:space="preserve">, C. </w:t>
-      </w:r>
-      <w:proofErr w:type="spellStart"/>
-      <w:r>
-        <w:rPr>
-          <w:rFonts w:cstheme="minorHAnsi"/>
-          <w:color w:val="000000"/>
-        </w:rPr>
-        <w:t>Limsakul</w:t>
-      </w:r>
-      <w:proofErr w:type="spellEnd"/>
-      <w:r>
-        <w:rPr>
-          <w:rFonts w:cstheme="minorHAnsi"/>
-          <w:color w:val="000000"/>
-        </w:rPr>
-        <w:t xml:space="preserve"> </w:t>
+        </w:rPr>
+        <w:t>, Georg &amp; Cook, Perry. (2001). Audio Analysis using the Discrete Wavelet Transform. Proceedings of the Conference in Acoustics and Music Theory Applications. 318-323.</w:t>
       </w:r>
     </w:p>
     <w:p>
       <w:pPr>
-        <w:pStyle w:val="ListParagraph"/>
-        <w:numPr>
-          <w:ilvl w:val="0"/>
-          <w:numId w:val="5"/>
-        </w:numPr>
-        <w:autoSpaceDE w:val="0"/>
-        <w:autoSpaceDN w:val="0"/>
-        <w:adjustRightInd w:val="0"/>
-        <w:spacing w:after="240" w:line="240" w:lineRule="auto"/>
-        <w:rPr>
-          <w:rFonts w:ascii="Times" w:hAnsi="Times" w:cs="Times"/>
-          <w:color w:val="000000"/>
-          <w:sz w:val="24"/>
-          <w:szCs w:val="24"/>
-        </w:rPr>
-      </w:pPr>
-      <w:hyperlink r:id="rId6" w:history="1">
-        <w:r>
-          <w:rPr>
-            <w:rStyle w:val="Hyperlink"/>
-            <w:rFonts w:ascii="Times" w:hAnsi="Times" w:cs="Times"/>
-            <w:sz w:val="24"/>
-            <w:szCs w:val="24"/>
-          </w:rPr>
-          <w:t>https://www.mathworks.com/examples/wavelet/mw/wavelet-ex52408711-signal-classification-using-wavelet-based-features-and-support-vector-machines</w:t>
-        </w:r>
-      </w:hyperlink>
+        <w:rPr>
+          <w:rFonts w:cstheme="minorHAnsi"/>
+          <w:color w:val="222222"/>
+          <w:shd w:val="clear" w:color="auto" w:fill="FFFFFF"/>
+        </w:rPr>
+      </w:pPr>
+      <w:r>
+        <w:rPr>
+          <w:rFonts w:cstheme="minorHAnsi"/>
+        </w:rPr>
+        <w:t xml:space="preserve">[2] </w:t>
+      </w:r>
+      <w:r>
+        <w:rPr>
+          <w:rFonts w:cstheme="minorHAnsi"/>
+          <w:color w:val="222222"/>
+          <w:shd w:val="clear" w:color="auto" w:fill="FFFFFF"/>
+        </w:rPr>
+        <w:t>Li T, Zhou M. ECG Classification Using Wavelet Packet Entropy and Random Forests.</w:t>
+      </w:r>
+      <w:r>
+        <w:rPr>
+          <w:rStyle w:val="apple-converted-space"/>
+          <w:rFonts w:cstheme="minorHAnsi"/>
+          <w:color w:val="222222"/>
+          <w:shd w:val="clear" w:color="auto" w:fill="FFFFFF"/>
+        </w:rPr>
+        <w:t> </w:t>
+      </w:r>
+      <w:r>
+        <w:rPr>
+          <w:rStyle w:val="Emphasis"/>
+          <w:rFonts w:cstheme="minorHAnsi"/>
+          <w:color w:val="222222"/>
+        </w:rPr>
+        <w:t>Entropy</w:t>
+      </w:r>
+      <w:r>
+        <w:rPr>
+          <w:rFonts w:cstheme="minorHAnsi"/>
+          <w:color w:val="222222"/>
+          <w:shd w:val="clear" w:color="auto" w:fill="FFFFFF"/>
+        </w:rPr>
+        <w:t>. 2016; 18(8):285.</w:t>
+      </w:r>
     </w:p>
     <w:p>
       <w:pPr>
-        <w:pStyle w:val="ListParagraph"/>
-        <w:numPr>
-          <w:ilvl w:val="0"/>
-          <w:numId w:val="5"/>
-        </w:numPr>
-        <w:autoSpaceDE w:val="0"/>
-        <w:autoSpaceDN w:val="0"/>
-        <w:adjustRightInd w:val="0"/>
-        <w:spacing w:after="240" w:line="240" w:lineRule="auto"/>
-        <w:rPr>
-          <w:rFonts w:ascii="Times" w:hAnsi="Times" w:cs="Times"/>
-          <w:color w:val="000000"/>
-          <w:sz w:val="24"/>
-          <w:szCs w:val="24"/>
-        </w:rPr>
-      </w:pPr>
-      <w:hyperlink r:id="rId7" w:history="1">
-        <w:r>
-          <w:rPr>
-            <w:rStyle w:val="Hyperlink"/>
-            <w:rFonts w:ascii="Times" w:hAnsi="Times" w:cs="Times"/>
-            <w:sz w:val="24"/>
-            <w:szCs w:val="24"/>
-          </w:rPr>
-          <w:t>https://www.eecis.udel.edu/~amer/CISC651/IEEEwavelet.pdf</w:t>
-        </w:r>
-      </w:hyperlink>
+        <w:rPr>
+          <w:rFonts w:cstheme="minorHAnsi"/>
+          <w:color w:val="222222"/>
+          <w:shd w:val="clear" w:color="auto" w:fill="FFFFFF"/>
+        </w:rPr>
+      </w:pPr>
+      <w:r>
+        <w:rPr>
+          <w:rFonts w:cstheme="minorHAnsi"/>
+          <w:color w:val="222222"/>
+          <w:shd w:val="clear" w:color="auto" w:fill="FFFFFF"/>
+        </w:rPr>
+        <w:t xml:space="preserve">[3] Percival, Donald. (2012). On Estimation of the Wavelet Variance. </w:t>
+      </w:r>
+      <w:proofErr w:type="spellStart"/>
+      <w:r>
+        <w:rPr>
+          <w:rFonts w:cstheme="minorHAnsi"/>
+          <w:color w:val="222222"/>
+          <w:shd w:val="clear" w:color="auto" w:fill="FFFFFF"/>
+        </w:rPr>
+        <w:t>Biometrika</w:t>
+      </w:r>
+      <w:proofErr w:type="spellEnd"/>
+      <w:r>
+        <w:rPr>
+          <w:rFonts w:cstheme="minorHAnsi"/>
+          <w:color w:val="222222"/>
+          <w:shd w:val="clear" w:color="auto" w:fill="FFFFFF"/>
+        </w:rPr>
+        <w:t>. 82. 10.1093/</w:t>
+      </w:r>
+      <w:proofErr w:type="spellStart"/>
+      <w:r>
+        <w:rPr>
+          <w:rFonts w:cstheme="minorHAnsi"/>
+          <w:color w:val="222222"/>
+          <w:shd w:val="clear" w:color="auto" w:fill="FFFFFF"/>
+        </w:rPr>
+        <w:t>biomet</w:t>
+      </w:r>
+      <w:proofErr w:type="spellEnd"/>
+      <w:r>
+        <w:rPr>
+          <w:rFonts w:cstheme="minorHAnsi"/>
+          <w:color w:val="222222"/>
+          <w:shd w:val="clear" w:color="auto" w:fill="FFFFFF"/>
+        </w:rPr>
+        <w:t>/82.3.619.</w:t>
+      </w:r>
     </w:p>
     <w:p>
       <w:pPr>
-        <w:pStyle w:val="ListParagraph"/>
-        <w:numPr>
-          <w:ilvl w:val="0"/>
-          <w:numId w:val="5"/>
-        </w:numPr>
-        <w:autoSpaceDE w:val="0"/>
-        <w:autoSpaceDN w:val="0"/>
-        <w:adjustRightInd w:val="0"/>
-        <w:spacing w:after="240" w:line="240" w:lineRule="auto"/>
-        <w:rPr>
-          <w:rFonts w:ascii="Times" w:hAnsi="Times" w:cs="Times"/>
-          <w:color w:val="000000"/>
-          <w:sz w:val="24"/>
-          <w:szCs w:val="24"/>
-        </w:rPr>
-      </w:pPr>
+        <w:rPr>
+          <w:rFonts w:cstheme="minorHAnsi"/>
+          <w:color w:val="222222"/>
+          <w:shd w:val="clear" w:color="auto" w:fill="FFFFFF"/>
+        </w:rPr>
+      </w:pPr>
+      <w:r>
+        <w:rPr>
+          <w:rFonts w:cstheme="minorHAnsi"/>
+          <w:color w:val="222222"/>
+          <w:shd w:val="clear" w:color="auto" w:fill="FFFFFF"/>
+        </w:rPr>
+        <w:t xml:space="preserve">[4] </w:t>
+      </w:r>
+      <w:proofErr w:type="spellStart"/>
+      <w:r>
+        <w:rPr>
+          <w:rFonts w:cstheme="minorHAnsi"/>
+          <w:color w:val="222222"/>
+          <w:shd w:val="clear" w:color="auto" w:fill="FFFFFF"/>
+        </w:rPr>
+        <w:t>Graps</w:t>
+      </w:r>
+      <w:proofErr w:type="spellEnd"/>
+      <w:r>
+        <w:rPr>
+          <w:rFonts w:cstheme="minorHAnsi"/>
+          <w:color w:val="222222"/>
+          <w:shd w:val="clear" w:color="auto" w:fill="FFFFFF"/>
+        </w:rPr>
+        <w:t xml:space="preserve">, Amara. (1995). "An Introduction to Wavelets". IEEE Comp. Sci. </w:t>
+      </w:r>
+      <w:proofErr w:type="spellStart"/>
+      <w:r>
+        <w:rPr>
+          <w:rFonts w:cstheme="minorHAnsi"/>
+          <w:color w:val="222222"/>
+          <w:shd w:val="clear" w:color="auto" w:fill="FFFFFF"/>
+        </w:rPr>
+        <w:t>Engi</w:t>
+      </w:r>
+      <w:proofErr w:type="spellEnd"/>
+      <w:r>
+        <w:rPr>
+          <w:rFonts w:cstheme="minorHAnsi"/>
+          <w:color w:val="222222"/>
+          <w:shd w:val="clear" w:color="auto" w:fill="FFFFFF"/>
+        </w:rPr>
+        <w:t>.. 2. 50-61. 10.1109/99.388960.</w:t>
+      </w:r>
     </w:p>
     <w:p>
       <w:pPr>
-        <w:pStyle w:val="ListParagraph"/>
-        <w:numPr>
-          <w:ilvl w:val="0"/>
-          <w:numId w:val="5"/>
-        </w:numPr>
-      </w:pPr>
+        <w:rPr>
+          <w:rFonts w:cstheme="minorHAnsi"/>
+          <w:color w:val="222222"/>
+          <w:shd w:val="clear" w:color="auto" w:fill="FFFFFF"/>
+        </w:rPr>
+      </w:pPr>
+      <w:r>
+        <w:rPr>
+          <w:rFonts w:cstheme="minorHAnsi"/>
+          <w:color w:val="222222"/>
+          <w:shd w:val="clear" w:color="auto" w:fill="FFFFFF"/>
+        </w:rPr>
+        <w:t xml:space="preserve">[5] Hazarika, </w:t>
+      </w:r>
+      <w:proofErr w:type="spellStart"/>
+      <w:r>
+        <w:rPr>
+          <w:rFonts w:cstheme="minorHAnsi"/>
+          <w:color w:val="222222"/>
+          <w:shd w:val="clear" w:color="auto" w:fill="FFFFFF"/>
+        </w:rPr>
+        <w:t>Neep</w:t>
+      </w:r>
+      <w:proofErr w:type="spellEnd"/>
+      <w:r>
+        <w:rPr>
+          <w:rFonts w:cstheme="minorHAnsi"/>
+          <w:color w:val="222222"/>
+          <w:shd w:val="clear" w:color="auto" w:fill="FFFFFF"/>
+        </w:rPr>
+        <w:t xml:space="preserve"> &amp; Z. Chen, J &amp; Chung </w:t>
+      </w:r>
+      <w:proofErr w:type="spellStart"/>
+      <w:r>
+        <w:rPr>
+          <w:rFonts w:cstheme="minorHAnsi"/>
+          <w:color w:val="222222"/>
+          <w:shd w:val="clear" w:color="auto" w:fill="FFFFFF"/>
+        </w:rPr>
+        <w:t>Tsoi</w:t>
+      </w:r>
+      <w:proofErr w:type="spellEnd"/>
+      <w:r>
+        <w:rPr>
+          <w:rFonts w:cstheme="minorHAnsi"/>
+          <w:color w:val="222222"/>
+          <w:shd w:val="clear" w:color="auto" w:fill="FFFFFF"/>
+        </w:rPr>
+        <w:t xml:space="preserve">, Ah &amp; </w:t>
+      </w:r>
+      <w:proofErr w:type="spellStart"/>
+      <w:r>
+        <w:rPr>
+          <w:rFonts w:cstheme="minorHAnsi"/>
+          <w:color w:val="222222"/>
+          <w:shd w:val="clear" w:color="auto" w:fill="FFFFFF"/>
+        </w:rPr>
+        <w:t>Sergejew</w:t>
+      </w:r>
+      <w:proofErr w:type="spellEnd"/>
+      <w:r>
+        <w:rPr>
+          <w:rFonts w:cstheme="minorHAnsi"/>
+          <w:color w:val="222222"/>
+          <w:shd w:val="clear" w:color="auto" w:fill="FFFFFF"/>
+        </w:rPr>
+        <w:t>, Alex. (1997). Classification of EEG signals using the wavelet transform. Signal Processing. 59. 89-92 vol.1. 10.1109/ICDSP.1997.627975.</w:t>
+      </w:r>
     </w:p>
     <w:p>
       <w:pPr>
+        <w:rPr>
+          <w:rFonts w:cstheme="minorHAnsi"/>
+        </w:rPr>
+      </w:pPr>
+      <w:r>
+        <w:rPr>
+          <w:rFonts w:cstheme="minorHAnsi"/>
+        </w:rPr>
+        <w:t xml:space="preserve">[6] </w:t>
+      </w:r>
+      <w:proofErr w:type="spellStart"/>
+      <w:r>
+        <w:rPr>
+          <w:rFonts w:cstheme="minorHAnsi"/>
+        </w:rPr>
+        <w:t>Mallat</w:t>
+      </w:r>
+      <w:proofErr w:type="spellEnd"/>
+      <w:r>
+        <w:rPr>
+          <w:rFonts w:cstheme="minorHAnsi"/>
+        </w:rPr>
+        <w:t xml:space="preserve"> paper…</w:t>
+      </w:r>
+    </w:p>
+    <w:p>
+      <w:pPr>
+        <w:pBdr>
+          <w:bottom w:val="single" w:sz="12" w:space="1" w:color="auto"/>
+        </w:pBdr>
         <w:rPr>
           <w:b/>
           <w:u w:val="single"/>
@@ -1097,7 +1530,6 @@
                       <w:rPr>
                         <w:noProof/>
                       </w:rPr>
-                      <w:lastRenderedPageBreak/>
                       <w:t xml:space="preserve">[1] </w:t>
                     </w:r>
                   </w:p>
@@ -1143,6 +1575,7 @@
                       <w:rPr>
                         <w:noProof/>
                       </w:rPr>
+                      <w:lastRenderedPageBreak/>
                       <w:t xml:space="preserve">[2] </w:t>
                     </w:r>
                   </w:p>
@@ -1662,7 +2095,7 @@
 </file>
 
 <file path=word/numbering.xml><?xml version="1.0" encoding="utf-8"?>
-<w:numbering xmlns:wpc="http://schemas.microsoft.com/office/word/2010/wordprocessingCanvas" xmlns:mc="http://schemas.openxmlformats.org/markup-compatibility/2006" xmlns:o="urn:schemas-microsoft-com:office:office" xmlns:r="http://schemas.openxmlformats.org/officeDocument/2006/relationships" xmlns:m="http://schemas.openxmlformats.org/officeDocument/2006/math" xmlns:v="urn:schemas-microsoft-com:vml" xmlns:wp14="http://schemas.microsoft.com/office/word/2010/wordprocessingDrawing" xmlns:wp="http://schemas.openxmlformats.org/drawingml/2006/wordprocessingDrawing" xmlns:w10="urn:schemas-microsoft-com:office:word" xmlns:w="http://schemas.openxmlformats.org/wordprocessingml/2006/main" xmlns:w14="http://schemas.microsoft.com/office/word/2010/wordml" xmlns:w15="http://schemas.microsoft.com/office/word/2012/wordml" xmlns:wpg="http://schemas.microsoft.com/office/word/2010/wordprocessingGroup" xmlns:wpi="http://schemas.microsoft.com/office/word/2010/wordprocessingInk" xmlns:wne="http://schemas.microsoft.com/office/word/2006/wordml" xmlns:wps="http://schemas.microsoft.com/office/word/2010/wordprocessingShape" mc:Ignorable="w14 w15 wp14">
+<w:numbering xmlns:wpc="http://schemas.microsoft.com/office/word/2010/wordprocessingCanvas" xmlns:cx="http://schemas.microsoft.com/office/drawing/2014/chartex" xmlns:cx1="http://schemas.microsoft.com/office/drawing/2015/9/8/chartex" xmlns:cx2="http://schemas.microsoft.com/office/drawing/2015/10/21/chartex" xmlns:cx3="http://schemas.microsoft.com/office/drawing/2016/5/9/chartex" xmlns:cx4="http://schemas.microsoft.com/office/drawing/2016/5/10/chartex" xmlns:cx5="http://schemas.microsoft.com/office/drawing/2016/5/11/chartex" xmlns:cx6="http://schemas.microsoft.com/office/drawing/2016/5/12/chartex" xmlns:cx7="http://schemas.microsoft.com/office/drawing/2016/5/13/chartex" xmlns:cx8="http://schemas.microsoft.com/office/drawing/2016/5/14/chartex" xmlns:mc="http://schemas.openxmlformats.org/markup-compatibility/2006" xmlns:aink="http://schemas.microsoft.com/office/drawing/2016/ink" xmlns:am3d="http://schemas.microsoft.com/office/drawing/2017/model3d" xmlns:o="urn:schemas-microsoft-com:office:office" xmlns:r="http://schemas.openxmlformats.org/officeDocument/2006/relationships" xmlns:m="http://schemas.openxmlformats.org/officeDocument/2006/math" xmlns:v="urn:schemas-microsoft-com:vml" xmlns:wp14="http://schemas.microsoft.com/office/word/2010/wordprocessingDrawing" xmlns:wp="http://schemas.openxmlformats.org/drawingml/2006/wordprocessingDrawing" xmlns:w10="urn:schemas-microsoft-com:office:word" xmlns:w="http://schemas.openxmlformats.org/wordprocessingml/2006/main" xmlns:w14="http://schemas.microsoft.com/office/word/2010/wordml" xmlns:w15="http://schemas.microsoft.com/office/word/2012/wordml" xmlns:w16cid="http://schemas.microsoft.com/office/word/2016/wordml/cid" xmlns:w16se="http://schemas.microsoft.com/office/word/2015/wordml/symex" xmlns:wpg="http://schemas.microsoft.com/office/word/2010/wordprocessingGroup" xmlns:wpi="http://schemas.microsoft.com/office/word/2010/wordprocessingInk" xmlns:wne="http://schemas.microsoft.com/office/word/2006/wordml" xmlns:wps="http://schemas.microsoft.com/office/word/2010/wordprocessingShape" mc:Ignorable="w14 w15 w16se w16cid wp14">
   <w:abstractNum w:abstractNumId="0" w15:restartNumberingAfterBreak="0">
     <w:nsid w:val="00000001"/>
     <w:multiLevelType w:val="hybridMultilevel"/>
@@ -2163,7 +2596,7 @@
 </file>
 
 <file path=word/styles.xml><?xml version="1.0" encoding="utf-8"?>
-<w:styles xmlns:mc="http://schemas.openxmlformats.org/markup-compatibility/2006" xmlns:r="http://schemas.openxmlformats.org/officeDocument/2006/relationships" xmlns:w="http://schemas.openxmlformats.org/wordprocessingml/2006/main" xmlns:w14="http://schemas.microsoft.com/office/word/2010/wordml" xmlns:w15="http://schemas.microsoft.com/office/word/2012/wordml" mc:Ignorable="w14 w15">
+<w:styles xmlns:mc="http://schemas.openxmlformats.org/markup-compatibility/2006" xmlns:r="http://schemas.openxmlformats.org/officeDocument/2006/relationships" xmlns:w="http://schemas.openxmlformats.org/wordprocessingml/2006/main" xmlns:w14="http://schemas.microsoft.com/office/word/2010/wordml" xmlns:w15="http://schemas.microsoft.com/office/word/2012/wordml" xmlns:w16cid="http://schemas.microsoft.com/office/word/2016/wordml/cid" xmlns:w16se="http://schemas.microsoft.com/office/word/2015/wordml/symex" mc:Ignorable="w14 w15 w16se w16cid">
   <w:docDefaults>
     <w:rPrDefault>
       <w:rPr>
@@ -2179,7 +2612,7 @@
       </w:pPr>
     </w:pPrDefault>
   </w:docDefaults>
-  <w:latentStyles w:defLockedState="0" w:defUIPriority="99" w:defSemiHidden="0" w:defUnhideWhenUsed="0" w:defQFormat="0" w:count="371">
+  <w:latentStyles w:defLockedState="0" w:defUIPriority="99" w:defSemiHidden="0" w:defUnhideWhenUsed="0" w:defQFormat="0" w:count="375">
     <w:lsdException w:name="Normal" w:uiPriority="0" w:qFormat="1"/>
     <w:lsdException w:name="heading 1" w:uiPriority="9" w:qFormat="1"/>
     <w:lsdException w:name="heading 2" w:semiHidden="1" w:uiPriority="9" w:unhideWhenUsed="1" w:qFormat="1"/>
@@ -2285,7 +2718,6 @@
     <w:lsdException w:name="HTML Sample" w:semiHidden="1" w:unhideWhenUsed="1"/>
     <w:lsdException w:name="HTML Typewriter" w:semiHidden="1" w:unhideWhenUsed="1"/>
     <w:lsdException w:name="HTML Variable" w:semiHidden="1" w:unhideWhenUsed="1"/>
-    <w:lsdException w:name="Normal Table" w:semiHidden="1" w:unhideWhenUsed="1"/>
     <w:lsdException w:name="annotation subject" w:semiHidden="1" w:unhideWhenUsed="1"/>
     <w:lsdException w:name="No List" w:semiHidden="1" w:unhideWhenUsed="1"/>
     <w:lsdException w:name="Outline List 1" w:semiHidden="1" w:unhideWhenUsed="1"/>
@@ -2329,10 +2761,8 @@
     <w:lsdException w:name="Table Elegant" w:semiHidden="1" w:unhideWhenUsed="1"/>
     <w:lsdException w:name="Table Professional" w:semiHidden="1" w:unhideWhenUsed="1"/>
     <w:lsdException w:name="Table Subtle 1" w:semiHidden="1" w:unhideWhenUsed="1"/>
-    <w:lsdException w:name="Table Subtle 2" w:semiHidden="1" w:unhideWhenUsed="1"/>
     <w:lsdException w:name="Table Web 1" w:semiHidden="1" w:unhideWhenUsed="1"/>
     <w:lsdException w:name="Table Web 2" w:semiHidden="1" w:unhideWhenUsed="1"/>
-    <w:lsdException w:name="Table Web 3" w:semiHidden="1" w:unhideWhenUsed="1"/>
     <w:lsdException w:name="Balloon Text" w:semiHidden="1" w:unhideWhenUsed="1"/>
     <w:lsdException w:name="Table Grid" w:uiPriority="39"/>
     <w:lsdException w:name="Table Theme" w:semiHidden="1" w:unhideWhenUsed="1"/>
@@ -2551,6 +2981,10 @@
     <w:lsdException w:name="List Table 5 Dark Accent 6" w:uiPriority="50"/>
     <w:lsdException w:name="List Table 6 Colorful Accent 6" w:uiPriority="51"/>
     <w:lsdException w:name="List Table 7 Colorful Accent 6" w:uiPriority="52"/>
+    <w:lsdException w:name="Mention" w:semiHidden="1" w:unhideWhenUsed="1"/>
+    <w:lsdException w:name="Smart Hyperlink" w:semiHidden="1" w:unhideWhenUsed="1"/>
+    <w:lsdException w:name="Hashtag" w:semiHidden="1" w:unhideWhenUsed="1"/>
+    <w:lsdException w:name="Unresolved Mention" w:semiHidden="1" w:unhideWhenUsed="1"/>
   </w:latentStyles>
   <w:style w:type="paragraph" w:default="1" w:styleId="Normal">
     <w:name w:val="Normal"/>
@@ -2647,8 +3081,8 @@
       <w:u w:val="single"/>
     </w:rPr>
   </w:style>
-  <w:style w:type="character" w:customStyle="1" w:styleId="UnresolvedMention">
-    <w:name w:val="Unresolved Mention"/>
+  <w:style w:type="character" w:customStyle="1" w:styleId="UnresolvedMention1">
+    <w:name w:val="Unresolved Mention1"/>
     <w:basedOn w:val="DefaultParagraphFont"/>
     <w:uiPriority w:val="99"/>
     <w:semiHidden/>
@@ -2670,6 +3104,22 @@
       <w:rFonts w:ascii="Times New Roman" w:eastAsia="Times New Roman" w:hAnsi="Times New Roman" w:cs="Times New Roman"/>
       <w:sz w:val="24"/>
       <w:szCs w:val="24"/>
+    </w:rPr>
+  </w:style>
+  <w:style w:type="character" w:customStyle="1" w:styleId="apple-converted-space">
+    <w:name w:val="apple-converted-space"/>
+    <w:basedOn w:val="DefaultParagraphFont"/>
+    <w:rsid w:val="009017C7"/>
+  </w:style>
+  <w:style w:type="character" w:styleId="Emphasis">
+    <w:name w:val="Emphasis"/>
+    <w:basedOn w:val="DefaultParagraphFont"/>
+    <w:uiPriority w:val="20"/>
+    <w:qFormat/>
+    <w:rsid w:val="009017C7"/>
+    <w:rPr>
+      <w:i/>
+      <w:iCs/>
     </w:rPr>
   </w:style>
 </w:styles>
@@ -3250,7 +3700,7 @@
 </file>
 
 <file path=customXml/itemProps1.xml><?xml version="1.0" encoding="utf-8"?>
-<ds:datastoreItem xmlns:ds="http://schemas.openxmlformats.org/officeDocument/2006/customXml" ds:itemID="{BA6E09DD-A684-45D5-BCCE-E06322EFB784}">
+<ds:datastoreItem xmlns:ds="http://schemas.openxmlformats.org/officeDocument/2006/customXml" ds:itemID="{A4BB0271-126C-B448-8F20-805258E8FC9A}">
   <ds:schemaRefs>
     <ds:schemaRef ds:uri="http://schemas.openxmlformats.org/officeDocument/2006/bibliography"/>
   </ds:schemaRefs>

</xml_diff>

<commit_message>
added references and have comment/question in litreview.docx
</commit_message>
<xml_diff>
--- a/devdocs/LiteratureReview.docx
+++ b/devdocs/LiteratureReview.docx
@@ -342,8 +342,13 @@
         <w:t xml:space="preserve">animal vocalizations into meaningful biologically relevant categories. Used ‘known’ data from </w:t>
       </w:r>
       <w:r>
-        <w:t>bottlenose dolphins and orca whales. The data was categorized by and agreed upon by humans</w:t>
-      </w:r>
+        <w:t xml:space="preserve">bottlenose dolphins and orca whales. The data was categorized by and agreed upon by </w:t>
+      </w:r>
+      <w:proofErr w:type="gramStart"/>
+      <w:r>
+        <w:t>humans</w:t>
+      </w:r>
+      <w:proofErr w:type="gramEnd"/>
       <w:r>
         <w:t xml:space="preserve"> specialists. Algorithm only referenced and not provided in paper. Used </w:t>
       </w:r>
@@ -447,8 +452,6 @@
         </w:pBdr>
         <w:ind w:left="360"/>
       </w:pPr>
-      <w:bookmarkStart w:id="0" w:name="_GoBack"/>
-      <w:bookmarkEnd w:id="0"/>
     </w:p>
     <w:p/>
     <w:p>
@@ -519,7 +522,15 @@
       </w:r>
       <w:proofErr w:type="spellEnd"/>
       <w:r>
-        <w:t xml:space="preserve">]. Furthermore the localization and finite energy properties) of wavelets allows the DWT family to be especially suited for signals of time-varying frequency structure signals such as audio recordings (***) </w:t>
+        <w:t xml:space="preserve">]. </w:t>
+      </w:r>
+      <w:proofErr w:type="gramStart"/>
+      <w:r>
+        <w:t>Furthermore</w:t>
+      </w:r>
+      <w:proofErr w:type="gramEnd"/>
+      <w:r>
+        <w:t xml:space="preserve"> the localization and finite energy properties) of wavelets allows the DWT family to be especially suited for signals of time-varying frequency structure signals such as audio recordings (***) </w:t>
       </w:r>
     </w:p>
     <w:p>
@@ -529,32 +540,43 @@
         </w:rPr>
       </w:pPr>
       <w:r>
-        <w:t xml:space="preserve">Insofar the DWT has been primarily used in applications such as signal </w:t>
+        <w:t xml:space="preserve">Insofar the DWT has been primarily used in applications such as signal denoising, compression, and image feature detection. It has also been widely exploited in biomedical signal processing, such as in classification of transient content of EEG signals for neurological purposes. The literature for DWT-based audio signal feature extraction and classification is relatively minimal; the following feature sets for environmental noise </w:t>
       </w:r>
       <w:proofErr w:type="spellStart"/>
       <w:r>
-        <w:t>denoising</w:t>
+        <w:t>contimation</w:t>
       </w:r>
       <w:proofErr w:type="spellEnd"/>
       <w:r>
-        <w:t xml:space="preserve">, compression, and image feature detection. It has also been widely exploited in biomedical signal processing, such as in classification of transient content of EEG signals for neurological purposes. The literature for DWT-based audio signal feature extraction and classification is relatively minimal; the following feature sets for environmental noise </w:t>
-      </w:r>
-      <w:proofErr w:type="spellStart"/>
-      <w:r>
-        <w:t>contimation</w:t>
-      </w:r>
-      <w:proofErr w:type="spellEnd"/>
-      <w:r>
-        <w:t xml:space="preserve"> of aircraft acoustic recordings were </w:t>
-      </w:r>
-      <w:r>
-        <w:t>…………..&lt;</w:t>
+        <w:t xml:space="preserve"> of aircraft acoustic recordings were ………</w:t>
+      </w:r>
+      <w:proofErr w:type="gramStart"/>
+      <w:r>
+        <w:t>…..</w:t>
+      </w:r>
+      <w:proofErr w:type="gramEnd"/>
+      <w:r>
+        <w:t>&lt;</w:t>
       </w:r>
       <w:r>
         <w:rPr>
           <w:b/>
         </w:rPr>
-        <w:t xml:space="preserve">unfinished and unedited. Need to make more succinct&gt; . </w:t>
+        <w:t>unfinished and unedited. Need to make more succinct</w:t>
+      </w:r>
+      <w:proofErr w:type="gramStart"/>
+      <w:r>
+        <w:rPr>
+          <w:b/>
+        </w:rPr>
+        <w:t>&gt; .</w:t>
+      </w:r>
+      <w:proofErr w:type="gramEnd"/>
+      <w:r>
+        <w:rPr>
+          <w:b/>
+        </w:rPr>
+        <w:t xml:space="preserve"> </w:t>
       </w:r>
     </w:p>
     <w:p>
@@ -567,7 +589,21 @@
         <w:rPr>
           <w:rFonts w:cstheme="minorHAnsi"/>
         </w:rPr>
-        <w:t>In [ ], D. Percival formalizes the “wavelet variance” – a decomposition of the variance of a time-series process across different “scales.” The work shows how the wavelet variance of a time series signal can be decomposed into individual functions of scale (i.e. time) analogously to how a real-valued stochastic process’s variance – the spectrum – decomposes across frequencies. In this regard the wavelet variance at each scale is a measure of “</w:t>
+        <w:t xml:space="preserve">In </w:t>
+      </w:r>
+      <w:proofErr w:type="gramStart"/>
+      <w:r>
+        <w:rPr>
+          <w:rFonts w:cstheme="minorHAnsi"/>
+        </w:rPr>
+        <w:t>[ ]</w:t>
+      </w:r>
+      <w:proofErr w:type="gramEnd"/>
+      <w:r>
+        <w:rPr>
+          <w:rFonts w:cstheme="minorHAnsi"/>
+        </w:rPr>
+        <w:t>, D. Percival formalizes the “wavelet variance” – a decomposition of the variance of a time-series process across different “scales.” The work shows how the wavelet variance of a time series signal can be decomposed into individual functions of scale (i.e. time) analogously to how a real-valued stochastic process’s variance – the spectrum – decomposes across frequencies. In this regard the wavelet variance at each scale is a measure of “</w:t>
       </w:r>
       <w:r>
         <w:rPr>
@@ -833,7 +869,21 @@
         <w:rPr>
           <w:rFonts w:cstheme="minorHAnsi"/>
         </w:rPr>
-        <w:t xml:space="preserve"> filter bank of applying pyramidal structure of low and high pass filters (convolving with scaled/shifted versions of the mother wavelet)  to the signal to achieve a binary tree of height </w:t>
+        <w:t xml:space="preserve"> filter bank of applying pyramidal structure of low and high pass filters (convolving with scaled/shifted versions of the mother </w:t>
+      </w:r>
+      <w:proofErr w:type="gramStart"/>
+      <w:r>
+        <w:rPr>
+          <w:rFonts w:cstheme="minorHAnsi"/>
+        </w:rPr>
+        <w:t>wavelet)  to</w:t>
+      </w:r>
+      <w:proofErr w:type="gramEnd"/>
+      <w:r>
+        <w:rPr>
+          <w:rFonts w:cstheme="minorHAnsi"/>
+        </w:rPr>
+        <w:t xml:space="preserve"> the signal to achieve a binary tree of height </w:t>
       </w:r>
       <w:r>
         <w:rPr>
@@ -846,7 +896,21 @@
         <w:rPr>
           <w:rFonts w:cstheme="minorHAnsi"/>
         </w:rPr>
-        <w:t>. However while the DWT cascades filters on only the approximation coefficients (low-pass output) and thereby produces the dyadic decomposition, the DWPT cascades on both outputs producing a balanced binary tree with 2</w:t>
+        <w:t xml:space="preserve">. </w:t>
+      </w:r>
+      <w:proofErr w:type="gramStart"/>
+      <w:r>
+        <w:rPr>
+          <w:rFonts w:cstheme="minorHAnsi"/>
+        </w:rPr>
+        <w:t>However</w:t>
+      </w:r>
+      <w:proofErr w:type="gramEnd"/>
+      <w:r>
+        <w:rPr>
+          <w:rFonts w:cstheme="minorHAnsi"/>
+        </w:rPr>
+        <w:t xml:space="preserve"> while the DWT cascades filters on only the approximation coefficients (low-pass output) and thereby produces the dyadic decomposition, the DWPT cascades on both outputs producing a balanced binary tree with 2</w:t>
       </w:r>
       <w:r>
         <w:rPr>
@@ -910,7 +974,23 @@
           <w:rFonts w:cstheme="minorHAnsi"/>
           <w:color w:val="000000"/>
         </w:rPr>
-        <w:t xml:space="preserve">, et. Al discuss methods to classify non-speech audio signals and beat detection using the Discrete Wavelet Transform. In particular they highlight features generated from statistics about the coefficients in each dyadic sub-band. These are for a band level </w:t>
+        <w:t xml:space="preserve">, et. Al discuss methods to classify non-speech audio signals and beat detection using the Discrete Wavelet Transform. </w:t>
+      </w:r>
+      <w:proofErr w:type="gramStart"/>
+      <w:r>
+        <w:rPr>
+          <w:rFonts w:cstheme="minorHAnsi"/>
+          <w:color w:val="000000"/>
+        </w:rPr>
+        <w:t>In particular they</w:t>
+      </w:r>
+      <w:proofErr w:type="gramEnd"/>
+      <w:r>
+        <w:rPr>
+          <w:rFonts w:cstheme="minorHAnsi"/>
+          <w:color w:val="000000"/>
+        </w:rPr>
+        <w:t xml:space="preserve"> highlight features generated from statistics about the coefficients in each dyadic sub-band. These are for a band level </w:t>
       </w:r>
       <w:r>
         <w:rPr>
@@ -1135,25 +1215,33 @@
           <w:color w:val="222222"/>
           <w:shd w:val="clear" w:color="auto" w:fill="FFFFFF"/>
         </w:rPr>
-        <w:t xml:space="preserve">[3] Percival, Donald. (2012). On Estimation of the Wavelet Variance. </w:t>
-      </w:r>
-      <w:proofErr w:type="spellStart"/>
+        <w:t>[3] Percival, Donald. (</w:t>
+      </w:r>
+      <w:bookmarkStart w:id="0" w:name="_GoBack"/>
+      <w:commentRangeStart w:id="1"/>
       <w:r>
         <w:rPr>
           <w:rFonts w:cstheme="minorHAnsi"/>
           <w:color w:val="222222"/>
           <w:shd w:val="clear" w:color="auto" w:fill="FFFFFF"/>
         </w:rPr>
-        <w:t>Biometrika</w:t>
-      </w:r>
-      <w:proofErr w:type="spellEnd"/>
+        <w:t>2012</w:t>
+      </w:r>
+      <w:bookmarkEnd w:id="0"/>
+      <w:commentRangeEnd w:id="1"/>
+      <w:r>
+        <w:rPr>
+          <w:rStyle w:val="CommentReference"/>
+        </w:rPr>
+        <w:commentReference w:id="1"/>
+      </w:r>
       <w:r>
         <w:rPr>
           <w:rFonts w:cstheme="minorHAnsi"/>
           <w:color w:val="222222"/>
           <w:shd w:val="clear" w:color="auto" w:fill="FFFFFF"/>
         </w:rPr>
-        <w:t>. 82. 10.1093/</w:t>
+        <w:t xml:space="preserve">). On Estimation of the Wavelet Variance. </w:t>
       </w:r>
       <w:proofErr w:type="spellStart"/>
       <w:r>
@@ -1162,7 +1250,7 @@
           <w:color w:val="222222"/>
           <w:shd w:val="clear" w:color="auto" w:fill="FFFFFF"/>
         </w:rPr>
-        <w:t>biomet</w:t>
+        <w:t>Biometrika</w:t>
       </w:r>
       <w:proofErr w:type="spellEnd"/>
       <w:r>
@@ -1171,6 +1259,24 @@
           <w:color w:val="222222"/>
           <w:shd w:val="clear" w:color="auto" w:fill="FFFFFF"/>
         </w:rPr>
+        <w:t>. 82. 10.1093/</w:t>
+      </w:r>
+      <w:proofErr w:type="spellStart"/>
+      <w:r>
+        <w:rPr>
+          <w:rFonts w:cstheme="minorHAnsi"/>
+          <w:color w:val="222222"/>
+          <w:shd w:val="clear" w:color="auto" w:fill="FFFFFF"/>
+        </w:rPr>
+        <w:t>biomet</w:t>
+      </w:r>
+      <w:proofErr w:type="spellEnd"/>
+      <w:r>
+        <w:rPr>
+          <w:rFonts w:cstheme="minorHAnsi"/>
+          <w:color w:val="222222"/>
+          <w:shd w:val="clear" w:color="auto" w:fill="FFFFFF"/>
+        </w:rPr>
         <w:t>/82.3.619.</w:t>
       </w:r>
     </w:p>
@@ -1209,6 +1315,7 @@
         <w:t xml:space="preserve">, Amara. (1995). "An Introduction to Wavelets". IEEE Comp. Sci. </w:t>
       </w:r>
       <w:proofErr w:type="spellStart"/>
+      <w:proofErr w:type="gramStart"/>
       <w:r>
         <w:rPr>
           <w:rFonts w:cstheme="minorHAnsi"/>
@@ -1224,7 +1331,16 @@
           <w:color w:val="222222"/>
           <w:shd w:val="clear" w:color="auto" w:fill="FFFFFF"/>
         </w:rPr>
-        <w:t>.. 2. 50-61. 10.1109/99.388960.</w:t>
+        <w:t>..</w:t>
+      </w:r>
+      <w:proofErr w:type="gramEnd"/>
+      <w:r>
+        <w:rPr>
+          <w:rFonts w:cstheme="minorHAnsi"/>
+          <w:color w:val="222222"/>
+          <w:shd w:val="clear" w:color="auto" w:fill="FFFFFF"/>
+        </w:rPr>
+        <w:t xml:space="preserve"> 2. 50-61. 10.1109/99.388960.</w:t>
       </w:r>
     </w:p>
     <w:p>
@@ -1259,25 +1375,7 @@
           <w:color w:val="222222"/>
           <w:shd w:val="clear" w:color="auto" w:fill="FFFFFF"/>
         </w:rPr>
-        <w:t xml:space="preserve"> &amp; Z. Chen, J &amp; Chung </w:t>
-      </w:r>
-      <w:proofErr w:type="spellStart"/>
-      <w:r>
-        <w:rPr>
-          <w:rFonts w:cstheme="minorHAnsi"/>
-          <w:color w:val="222222"/>
-          <w:shd w:val="clear" w:color="auto" w:fill="FFFFFF"/>
-        </w:rPr>
-        <w:t>Tsoi</w:t>
-      </w:r>
-      <w:proofErr w:type="spellEnd"/>
-      <w:r>
-        <w:rPr>
-          <w:rFonts w:cstheme="minorHAnsi"/>
-          <w:color w:val="222222"/>
-          <w:shd w:val="clear" w:color="auto" w:fill="FFFFFF"/>
-        </w:rPr>
-        <w:t xml:space="preserve">, Ah &amp; </w:t>
+        <w:t xml:space="preserve"> &amp; Z. Chen, J &amp; Chung Tsoi, Ah &amp; </w:t>
       </w:r>
       <w:proofErr w:type="spellStart"/>
       <w:r>
@@ -1442,7 +1540,7 @@
         <w:t>From before</w:t>
       </w:r>
     </w:p>
-    <w:bookmarkStart w:id="1" w:name="_Toc532117422" w:displacedByCustomXml="next"/>
+    <w:bookmarkStart w:id="2" w:name="_Toc532117422" w:displacedByCustomXml="next"/>
     <w:sdt>
       <w:sdtPr>
         <w:rPr>
@@ -1466,7 +1564,7 @@
           <w:r>
             <w:t>References</w:t>
           </w:r>
-          <w:bookmarkEnd w:id="1"/>
+          <w:bookmarkEnd w:id="2"/>
         </w:p>
         <w:sdt>
           <w:sdtPr>
@@ -2094,6 +2192,44 @@
 </w:document>
 </file>
 
+<file path=word/comments.xml><?xml version="1.0" encoding="utf-8"?>
+<w:comments xmlns:wpc="http://schemas.microsoft.com/office/word/2010/wordprocessingCanvas" xmlns:cx="http://schemas.microsoft.com/office/drawing/2014/chartex" xmlns:cx1="http://schemas.microsoft.com/office/drawing/2015/9/8/chartex" xmlns:cx2="http://schemas.microsoft.com/office/drawing/2015/10/21/chartex" xmlns:cx3="http://schemas.microsoft.com/office/drawing/2016/5/9/chartex" xmlns:cx4="http://schemas.microsoft.com/office/drawing/2016/5/10/chartex" xmlns:cx5="http://schemas.microsoft.com/office/drawing/2016/5/11/chartex" xmlns:cx6="http://schemas.microsoft.com/office/drawing/2016/5/12/chartex" xmlns:cx7="http://schemas.microsoft.com/office/drawing/2016/5/13/chartex" xmlns:cx8="http://schemas.microsoft.com/office/drawing/2016/5/14/chartex" xmlns:mc="http://schemas.openxmlformats.org/markup-compatibility/2006" xmlns:aink="http://schemas.microsoft.com/office/drawing/2016/ink" xmlns:am3d="http://schemas.microsoft.com/office/drawing/2017/model3d" xmlns:o="urn:schemas-microsoft-com:office:office" xmlns:r="http://schemas.openxmlformats.org/officeDocument/2006/relationships" xmlns:m="http://schemas.openxmlformats.org/officeDocument/2006/math" xmlns:v="urn:schemas-microsoft-com:vml" xmlns:wp14="http://schemas.microsoft.com/office/word/2010/wordprocessingDrawing" xmlns:wp="http://schemas.openxmlformats.org/drawingml/2006/wordprocessingDrawing" xmlns:w10="urn:schemas-microsoft-com:office:word" xmlns:w="http://schemas.openxmlformats.org/wordprocessingml/2006/main" xmlns:w14="http://schemas.microsoft.com/office/word/2010/wordml" xmlns:w15="http://schemas.microsoft.com/office/word/2012/wordml" xmlns:w16cid="http://schemas.microsoft.com/office/word/2016/wordml/cid" xmlns:w16se="http://schemas.microsoft.com/office/word/2015/wordml/symex" xmlns:wpg="http://schemas.microsoft.com/office/word/2010/wordprocessingGroup" xmlns:wpi="http://schemas.microsoft.com/office/word/2010/wordprocessingInk" xmlns:wne="http://schemas.microsoft.com/office/word/2006/wordml" xmlns:wps="http://schemas.microsoft.com/office/word/2010/wordprocessingShape" mc:Ignorable="w14 w15 w16se w16cid wp14">
+  <w:comment w:id="1" w:author="Todd Schultz" w:date="2019-01-23T07:58:00Z" w:initials="TS">
+    <w:p>
+      <w:pPr>
+        <w:pStyle w:val="CommentText"/>
+      </w:pPr>
+      <w:r>
+        <w:rPr>
+          <w:rStyle w:val="CommentReference"/>
+        </w:rPr>
+        <w:annotationRef/>
+      </w:r>
+      <w:r>
+        <w:t>Shouldn’t this be 1995?</w:t>
+      </w:r>
+    </w:p>
+    <w:p>
+      <w:pPr>
+        <w:pStyle w:val="CommentText"/>
+      </w:pPr>
+    </w:p>
+  </w:comment>
+</w:comments>
+</file>
+
+<file path=word/commentsExtended.xml><?xml version="1.0" encoding="utf-8"?>
+<w15:commentsEx xmlns:wpc="http://schemas.microsoft.com/office/word/2010/wordprocessingCanvas" xmlns:cx="http://schemas.microsoft.com/office/drawing/2014/chartex" xmlns:cx1="http://schemas.microsoft.com/office/drawing/2015/9/8/chartex" xmlns:cx2="http://schemas.microsoft.com/office/drawing/2015/10/21/chartex" xmlns:cx3="http://schemas.microsoft.com/office/drawing/2016/5/9/chartex" xmlns:cx4="http://schemas.microsoft.com/office/drawing/2016/5/10/chartex" xmlns:cx5="http://schemas.microsoft.com/office/drawing/2016/5/11/chartex" xmlns:cx6="http://schemas.microsoft.com/office/drawing/2016/5/12/chartex" xmlns:cx7="http://schemas.microsoft.com/office/drawing/2016/5/13/chartex" xmlns:cx8="http://schemas.microsoft.com/office/drawing/2016/5/14/chartex" xmlns:mc="http://schemas.openxmlformats.org/markup-compatibility/2006" xmlns:aink="http://schemas.microsoft.com/office/drawing/2016/ink" xmlns:am3d="http://schemas.microsoft.com/office/drawing/2017/model3d" xmlns:o="urn:schemas-microsoft-com:office:office" xmlns:r="http://schemas.openxmlformats.org/officeDocument/2006/relationships" xmlns:m="http://schemas.openxmlformats.org/officeDocument/2006/math" xmlns:v="urn:schemas-microsoft-com:vml" xmlns:wp14="http://schemas.microsoft.com/office/word/2010/wordprocessingDrawing" xmlns:wp="http://schemas.openxmlformats.org/drawingml/2006/wordprocessingDrawing" xmlns:w10="urn:schemas-microsoft-com:office:word" xmlns:w="http://schemas.openxmlformats.org/wordprocessingml/2006/main" xmlns:w14="http://schemas.microsoft.com/office/word/2010/wordml" xmlns:w15="http://schemas.microsoft.com/office/word/2012/wordml" xmlns:w16cid="http://schemas.microsoft.com/office/word/2016/wordml/cid" xmlns:w16se="http://schemas.microsoft.com/office/word/2015/wordml/symex" xmlns:wpg="http://schemas.microsoft.com/office/word/2010/wordprocessingGroup" xmlns:wpi="http://schemas.microsoft.com/office/word/2010/wordprocessingInk" xmlns:wne="http://schemas.microsoft.com/office/word/2006/wordml" xmlns:wps="http://schemas.microsoft.com/office/word/2010/wordprocessingShape" mc:Ignorable="w14 w15 w16se w16cid wp14">
+  <w15:commentEx w15:paraId="07F85478" w15:done="0"/>
+</w15:commentsEx>
+</file>
+
+<file path=word/commentsIds.xml><?xml version="1.0" encoding="utf-8"?>
+<w16cid:commentsIds xmlns:wpc="http://schemas.microsoft.com/office/word/2010/wordprocessingCanvas" xmlns:cx="http://schemas.microsoft.com/office/drawing/2014/chartex" xmlns:cx1="http://schemas.microsoft.com/office/drawing/2015/9/8/chartex" xmlns:cx2="http://schemas.microsoft.com/office/drawing/2015/10/21/chartex" xmlns:cx3="http://schemas.microsoft.com/office/drawing/2016/5/9/chartex" xmlns:cx4="http://schemas.microsoft.com/office/drawing/2016/5/10/chartex" xmlns:cx5="http://schemas.microsoft.com/office/drawing/2016/5/11/chartex" xmlns:cx6="http://schemas.microsoft.com/office/drawing/2016/5/12/chartex" xmlns:cx7="http://schemas.microsoft.com/office/drawing/2016/5/13/chartex" xmlns:cx8="http://schemas.microsoft.com/office/drawing/2016/5/14/chartex" xmlns:mc="http://schemas.openxmlformats.org/markup-compatibility/2006" xmlns:aink="http://schemas.microsoft.com/office/drawing/2016/ink" xmlns:am3d="http://schemas.microsoft.com/office/drawing/2017/model3d" xmlns:o="urn:schemas-microsoft-com:office:office" xmlns:r="http://schemas.openxmlformats.org/officeDocument/2006/relationships" xmlns:m="http://schemas.openxmlformats.org/officeDocument/2006/math" xmlns:v="urn:schemas-microsoft-com:vml" xmlns:wp14="http://schemas.microsoft.com/office/word/2010/wordprocessingDrawing" xmlns:wp="http://schemas.openxmlformats.org/drawingml/2006/wordprocessingDrawing" xmlns:w10="urn:schemas-microsoft-com:office:word" xmlns:w="http://schemas.openxmlformats.org/wordprocessingml/2006/main" xmlns:w14="http://schemas.microsoft.com/office/word/2010/wordml" xmlns:w15="http://schemas.microsoft.com/office/word/2012/wordml" xmlns:w16cid="http://schemas.microsoft.com/office/word/2016/wordml/cid" xmlns:w16se="http://schemas.microsoft.com/office/word/2015/wordml/symex" xmlns:wpg="http://schemas.microsoft.com/office/word/2010/wordprocessingGroup" xmlns:wpi="http://schemas.microsoft.com/office/word/2010/wordprocessingInk" xmlns:wne="http://schemas.microsoft.com/office/word/2006/wordml" xmlns:wps="http://schemas.microsoft.com/office/word/2010/wordprocessingShape" mc:Ignorable="w14 w15 w16se w16cid wp14">
+  <w16cid:commentId w16cid:paraId="07F85478" w16cid:durableId="1FF29D34"/>
+</w16cid:commentsIds>
+</file>
+
 <file path=word/numbering.xml><?xml version="1.0" encoding="utf-8"?>
 <w:numbering xmlns:wpc="http://schemas.microsoft.com/office/word/2010/wordprocessingCanvas" xmlns:cx="http://schemas.microsoft.com/office/drawing/2014/chartex" xmlns:cx1="http://schemas.microsoft.com/office/drawing/2015/9/8/chartex" xmlns:cx2="http://schemas.microsoft.com/office/drawing/2015/10/21/chartex" xmlns:cx3="http://schemas.microsoft.com/office/drawing/2016/5/9/chartex" xmlns:cx4="http://schemas.microsoft.com/office/drawing/2016/5/10/chartex" xmlns:cx5="http://schemas.microsoft.com/office/drawing/2016/5/11/chartex" xmlns:cx6="http://schemas.microsoft.com/office/drawing/2016/5/12/chartex" xmlns:cx7="http://schemas.microsoft.com/office/drawing/2016/5/13/chartex" xmlns:cx8="http://schemas.microsoft.com/office/drawing/2016/5/14/chartex" xmlns:mc="http://schemas.openxmlformats.org/markup-compatibility/2006" xmlns:aink="http://schemas.microsoft.com/office/drawing/2016/ink" xmlns:am3d="http://schemas.microsoft.com/office/drawing/2017/model3d" xmlns:o="urn:schemas-microsoft-com:office:office" xmlns:r="http://schemas.openxmlformats.org/officeDocument/2006/relationships" xmlns:m="http://schemas.openxmlformats.org/officeDocument/2006/math" xmlns:v="urn:schemas-microsoft-com:vml" xmlns:wp14="http://schemas.microsoft.com/office/word/2010/wordprocessingDrawing" xmlns:wp="http://schemas.openxmlformats.org/drawingml/2006/wordprocessingDrawing" xmlns:w10="urn:schemas-microsoft-com:office:word" xmlns:w="http://schemas.openxmlformats.org/wordprocessingml/2006/main" xmlns:w14="http://schemas.microsoft.com/office/word/2010/wordml" xmlns:w15="http://schemas.microsoft.com/office/word/2012/wordml" xmlns:w16cid="http://schemas.microsoft.com/office/word/2016/wordml/cid" xmlns:w16se="http://schemas.microsoft.com/office/word/2015/wordml/symex" xmlns:wpg="http://schemas.microsoft.com/office/word/2010/wordprocessingGroup" xmlns:wpi="http://schemas.microsoft.com/office/word/2010/wordprocessingInk" xmlns:wne="http://schemas.microsoft.com/office/word/2006/wordml" xmlns:wps="http://schemas.microsoft.com/office/word/2010/wordprocessingShape" mc:Ignorable="w14 w15 w16se w16cid wp14">
   <w:abstractNum w:abstractNumId="0" w15:restartNumberingAfterBreak="0">
@@ -2593,6 +2729,14 @@
     <w:abstractNumId w:val="1"/>
   </w:num>
 </w:numbering>
+</file>
+
+<file path=word/people.xml><?xml version="1.0" encoding="utf-8"?>
+<w15:people xmlns:wpc="http://schemas.microsoft.com/office/word/2010/wordprocessingCanvas" xmlns:cx="http://schemas.microsoft.com/office/drawing/2014/chartex" xmlns:cx1="http://schemas.microsoft.com/office/drawing/2015/9/8/chartex" xmlns:cx2="http://schemas.microsoft.com/office/drawing/2015/10/21/chartex" xmlns:cx3="http://schemas.microsoft.com/office/drawing/2016/5/9/chartex" xmlns:cx4="http://schemas.microsoft.com/office/drawing/2016/5/10/chartex" xmlns:cx5="http://schemas.microsoft.com/office/drawing/2016/5/11/chartex" xmlns:cx6="http://schemas.microsoft.com/office/drawing/2016/5/12/chartex" xmlns:cx7="http://schemas.microsoft.com/office/drawing/2016/5/13/chartex" xmlns:cx8="http://schemas.microsoft.com/office/drawing/2016/5/14/chartex" xmlns:mc="http://schemas.openxmlformats.org/markup-compatibility/2006" xmlns:aink="http://schemas.microsoft.com/office/drawing/2016/ink" xmlns:am3d="http://schemas.microsoft.com/office/drawing/2017/model3d" xmlns:o="urn:schemas-microsoft-com:office:office" xmlns:r="http://schemas.openxmlformats.org/officeDocument/2006/relationships" xmlns:m="http://schemas.openxmlformats.org/officeDocument/2006/math" xmlns:v="urn:schemas-microsoft-com:vml" xmlns:wp14="http://schemas.microsoft.com/office/word/2010/wordprocessingDrawing" xmlns:wp="http://schemas.openxmlformats.org/drawingml/2006/wordprocessingDrawing" xmlns:w10="urn:schemas-microsoft-com:office:word" xmlns:w="http://schemas.openxmlformats.org/wordprocessingml/2006/main" xmlns:w14="http://schemas.microsoft.com/office/word/2010/wordml" xmlns:w15="http://schemas.microsoft.com/office/word/2012/wordml" xmlns:w16cid="http://schemas.microsoft.com/office/word/2016/wordml/cid" xmlns:w16se="http://schemas.microsoft.com/office/word/2015/wordml/symex" xmlns:wpg="http://schemas.microsoft.com/office/word/2010/wordprocessingGroup" xmlns:wpi="http://schemas.microsoft.com/office/word/2010/wordprocessingInk" xmlns:wne="http://schemas.microsoft.com/office/word/2006/wordml" xmlns:wps="http://schemas.microsoft.com/office/word/2010/wordprocessingShape" mc:Ignorable="w14 w15 w16se w16cid wp14">
+  <w15:person w15:author="Todd Schultz">
+    <w15:presenceInfo w15:providerId="Windows Live" w15:userId="ba2af144d448b369"/>
+  </w15:person>
+</w15:people>
 </file>
 
 <file path=word/styles.xml><?xml version="1.0" encoding="utf-8"?>
@@ -2718,6 +2862,7 @@
     <w:lsdException w:name="HTML Sample" w:semiHidden="1" w:unhideWhenUsed="1"/>
     <w:lsdException w:name="HTML Typewriter" w:semiHidden="1" w:unhideWhenUsed="1"/>
     <w:lsdException w:name="HTML Variable" w:semiHidden="1" w:unhideWhenUsed="1"/>
+    <w:lsdException w:name="Normal Table" w:semiHidden="1" w:unhideWhenUsed="1"/>
     <w:lsdException w:name="annotation subject" w:semiHidden="1" w:unhideWhenUsed="1"/>
     <w:lsdException w:name="No List" w:semiHidden="1" w:unhideWhenUsed="1"/>
     <w:lsdException w:name="Outline List 1" w:semiHidden="1" w:unhideWhenUsed="1"/>
@@ -2761,8 +2906,10 @@
     <w:lsdException w:name="Table Elegant" w:semiHidden="1" w:unhideWhenUsed="1"/>
     <w:lsdException w:name="Table Professional" w:semiHidden="1" w:unhideWhenUsed="1"/>
     <w:lsdException w:name="Table Subtle 1" w:semiHidden="1" w:unhideWhenUsed="1"/>
+    <w:lsdException w:name="Table Subtle 2" w:semiHidden="1" w:unhideWhenUsed="1"/>
     <w:lsdException w:name="Table Web 1" w:semiHidden="1" w:unhideWhenUsed="1"/>
     <w:lsdException w:name="Table Web 2" w:semiHidden="1" w:unhideWhenUsed="1"/>
+    <w:lsdException w:name="Table Web 3" w:semiHidden="1" w:unhideWhenUsed="1"/>
     <w:lsdException w:name="Balloon Text" w:semiHidden="1" w:unhideWhenUsed="1"/>
     <w:lsdException w:name="Table Grid" w:uiPriority="39"/>
     <w:lsdException w:name="Table Theme" w:semiHidden="1" w:unhideWhenUsed="1"/>
@@ -3120,6 +3267,104 @@
     <w:rPr>
       <w:i/>
       <w:iCs/>
+    </w:rPr>
+  </w:style>
+  <w:style w:type="character" w:styleId="CommentReference">
+    <w:name w:val="annotation reference"/>
+    <w:basedOn w:val="DefaultParagraphFont"/>
+    <w:uiPriority w:val="99"/>
+    <w:semiHidden/>
+    <w:unhideWhenUsed/>
+    <w:rsid w:val="00331606"/>
+    <w:rPr>
+      <w:sz w:val="16"/>
+      <w:szCs w:val="16"/>
+    </w:rPr>
+  </w:style>
+  <w:style w:type="paragraph" w:styleId="CommentText">
+    <w:name w:val="annotation text"/>
+    <w:basedOn w:val="Normal"/>
+    <w:link w:val="CommentTextChar"/>
+    <w:uiPriority w:val="99"/>
+    <w:semiHidden/>
+    <w:unhideWhenUsed/>
+    <w:rsid w:val="00331606"/>
+    <w:pPr>
+      <w:spacing w:line="240" w:lineRule="auto"/>
+    </w:pPr>
+    <w:rPr>
+      <w:sz w:val="20"/>
+      <w:szCs w:val="20"/>
+    </w:rPr>
+  </w:style>
+  <w:style w:type="character" w:customStyle="1" w:styleId="CommentTextChar">
+    <w:name w:val="Comment Text Char"/>
+    <w:basedOn w:val="DefaultParagraphFont"/>
+    <w:link w:val="CommentText"/>
+    <w:uiPriority w:val="99"/>
+    <w:semiHidden/>
+    <w:rsid w:val="00331606"/>
+    <w:rPr>
+      <w:sz w:val="20"/>
+      <w:szCs w:val="20"/>
+    </w:rPr>
+  </w:style>
+  <w:style w:type="paragraph" w:styleId="CommentSubject">
+    <w:name w:val="annotation subject"/>
+    <w:basedOn w:val="CommentText"/>
+    <w:next w:val="CommentText"/>
+    <w:link w:val="CommentSubjectChar"/>
+    <w:uiPriority w:val="99"/>
+    <w:semiHidden/>
+    <w:unhideWhenUsed/>
+    <w:rsid w:val="00331606"/>
+    <w:rPr>
+      <w:b/>
+      <w:bCs/>
+    </w:rPr>
+  </w:style>
+  <w:style w:type="character" w:customStyle="1" w:styleId="CommentSubjectChar">
+    <w:name w:val="Comment Subject Char"/>
+    <w:basedOn w:val="CommentTextChar"/>
+    <w:link w:val="CommentSubject"/>
+    <w:uiPriority w:val="99"/>
+    <w:semiHidden/>
+    <w:rsid w:val="00331606"/>
+    <w:rPr>
+      <w:b/>
+      <w:bCs/>
+      <w:sz w:val="20"/>
+      <w:szCs w:val="20"/>
+    </w:rPr>
+  </w:style>
+  <w:style w:type="paragraph" w:styleId="BalloonText">
+    <w:name w:val="Balloon Text"/>
+    <w:basedOn w:val="Normal"/>
+    <w:link w:val="BalloonTextChar"/>
+    <w:uiPriority w:val="99"/>
+    <w:semiHidden/>
+    <w:unhideWhenUsed/>
+    <w:rsid w:val="00331606"/>
+    <w:pPr>
+      <w:spacing w:after="0" w:line="240" w:lineRule="auto"/>
+    </w:pPr>
+    <w:rPr>
+      <w:rFonts w:ascii="Segoe UI" w:hAnsi="Segoe UI" w:cs="Segoe UI"/>
+      <w:sz w:val="18"/>
+      <w:szCs w:val="18"/>
+    </w:rPr>
+  </w:style>
+  <w:style w:type="character" w:customStyle="1" w:styleId="BalloonTextChar">
+    <w:name w:val="Balloon Text Char"/>
+    <w:basedOn w:val="DefaultParagraphFont"/>
+    <w:link w:val="BalloonText"/>
+    <w:uiPriority w:val="99"/>
+    <w:semiHidden/>
+    <w:rsid w:val="00331606"/>
+    <w:rPr>
+      <w:rFonts w:ascii="Segoe UI" w:hAnsi="Segoe UI" w:cs="Segoe UI"/>
+      <w:sz w:val="18"/>
+      <w:szCs w:val="18"/>
     </w:rPr>
   </w:style>
 </w:styles>
@@ -3700,7 +3945,7 @@
 </file>
 
 <file path=customXml/itemProps1.xml><?xml version="1.0" encoding="utf-8"?>
-<ds:datastoreItem xmlns:ds="http://schemas.openxmlformats.org/officeDocument/2006/customXml" ds:itemID="{A4BB0271-126C-B448-8F20-805258E8FC9A}">
+<ds:datastoreItem xmlns:ds="http://schemas.openxmlformats.org/officeDocument/2006/customXml" ds:itemID="{DBC36039-D28C-4FC1-BD36-A2A7D235988A}">
   <ds:schemaRefs>
     <ds:schemaRef ds:uri="http://schemas.openxmlformats.org/officeDocument/2006/bibliography"/>
   </ds:schemaRefs>

</xml_diff>